<commit_message>
final updates to individual report
</commit_message>
<xml_diff>
--- a/sahara-ensley-individual-project/Individual-Final-Project-Report/sahara-ensley-final-project.docx
+++ b/sahara-ensley-individual-project/Individual-Final-Project-Report/sahara-ensley-final-project.docx
@@ -2,31 +2,1394 @@
 <file path=word/document.xml><?xml version="1.0" encoding="utf-8"?>
 <w:document xmlns:wpc="http://schemas.microsoft.com/office/word/2010/wordprocessingCanvas" xmlns:cx="http://schemas.microsoft.com/office/drawing/2014/chartex" xmlns:cx1="http://schemas.microsoft.com/office/drawing/2015/9/8/chartex" xmlns:cx2="http://schemas.microsoft.com/office/drawing/2015/10/21/chartex" xmlns:cx3="http://schemas.microsoft.com/office/drawing/2016/5/9/chartex" xmlns:cx4="http://schemas.microsoft.com/office/drawing/2016/5/10/chartex" xmlns:cx5="http://schemas.microsoft.com/office/drawing/2016/5/11/chartex" xmlns:cx6="http://schemas.microsoft.com/office/drawing/2016/5/12/chartex" xmlns:cx7="http://schemas.microsoft.com/office/drawing/2016/5/13/chartex" xmlns:cx8="http://schemas.microsoft.com/office/drawing/2016/5/14/chartex" xmlns:mc="http://schemas.openxmlformats.org/markup-compatibility/2006" xmlns:aink="http://schemas.microsoft.com/office/drawing/2016/ink" xmlns:am3d="http://schemas.microsoft.com/office/drawing/2017/model3d" xmlns:o="urn:schemas-microsoft-com:office:office" xmlns:r="http://schemas.openxmlformats.org/officeDocument/2006/relationships" xmlns:m="http://schemas.openxmlformats.org/officeDocument/2006/math" xmlns:v="urn:schemas-microsoft-com:vml" xmlns:wp14="http://schemas.microsoft.com/office/word/2010/wordprocessingDrawing" xmlns:wp="http://schemas.openxmlformats.org/drawingml/2006/wordprocessingDrawing" xmlns:w10="urn:schemas-microsoft-com:office:word" xmlns:w="http://schemas.openxmlformats.org/wordprocessingml/2006/main" xmlns:w14="http://schemas.microsoft.com/office/word/2010/wordml" xmlns:w15="http://schemas.microsoft.com/office/word/2012/wordml" xmlns:w16cex="http://schemas.microsoft.com/office/word/2018/wordml/cex" xmlns:w16cid="http://schemas.microsoft.com/office/word/2016/wordml/cid" xmlns:w16="http://schemas.microsoft.com/office/word/2018/wordml" xmlns:w16se="http://schemas.microsoft.com/office/word/2015/wordml/symex" xmlns:wpg="http://schemas.microsoft.com/office/word/2010/wordprocessingGroup" xmlns:wpi="http://schemas.microsoft.com/office/word/2010/wordprocessingInk" xmlns:wne="http://schemas.microsoft.com/office/word/2006/wordml" xmlns:wps="http://schemas.microsoft.com/office/word/2010/wordprocessingShape" mc:Ignorable="w14 w15 w16se w16cid w16 w16cex wp14">
   <w:body>
-    <w:p>
-      <w:r>
-        <w:t>Individual project report Data mining</w:t>
-      </w:r>
-    </w:p>
     <w:p/>
-    <w:p>
-      <w:pPr>
+    <w:p/>
+    <w:p/>
+    <w:p/>
+    <w:p/>
+    <w:p/>
+    <w:p/>
+    <w:p/>
+    <w:p/>
+    <w:p/>
+    <w:p/>
+    <w:p/>
+    <w:p>
+      <w:pPr>
+        <w:jc w:val="center"/>
         <w:rPr>
-          <w:b/>
-          <w:bCs/>
+          <w:sz w:val="44"/>
+          <w:szCs w:val="44"/>
         </w:rPr>
       </w:pPr>
       <w:r>
         <w:rPr>
-          <w:b/>
-          <w:bCs/>
+          <w:sz w:val="44"/>
+          <w:szCs w:val="44"/>
         </w:rPr>
-        <w:t>INTRODUCTION</w:t>
+        <w:t xml:space="preserve">IMDb Movie Rating </w:t>
+      </w:r>
+      <w:r>
+        <w:rPr>
+          <w:sz w:val="44"/>
+          <w:szCs w:val="44"/>
+        </w:rPr>
+        <w:t>Preprocessing and EDA</w:t>
+      </w:r>
+    </w:p>
+    <w:p>
+      <w:pPr>
+        <w:jc w:val="center"/>
+        <w:rPr>
+          <w:sz w:val="32"/>
+          <w:szCs w:val="32"/>
+        </w:rPr>
+      </w:pPr>
+      <w:r>
+        <w:rPr>
+          <w:sz w:val="32"/>
+          <w:szCs w:val="32"/>
+        </w:rPr>
+        <w:t>Individual Report</w:t>
+      </w:r>
+      <w:r>
+        <w:rPr>
+          <w:sz w:val="32"/>
+          <w:szCs w:val="32"/>
+        </w:rPr>
+        <w:t xml:space="preserve"> – Sahara Ensley</w:t>
+      </w:r>
+    </w:p>
+    <w:p>
+      <w:pPr>
+        <w:jc w:val="center"/>
+      </w:pPr>
+      <w:r>
+        <w:t>Introduction to Data Mining – DATS6103</w:t>
+      </w:r>
+    </w:p>
+    <w:p>
+      <w:pPr>
+        <w:jc w:val="center"/>
+      </w:pPr>
+      <w:r>
+        <w:t>Group 2</w:t>
+      </w:r>
+    </w:p>
+    <w:p>
+      <w:pPr>
+        <w:jc w:val="center"/>
+      </w:pPr>
+      <w:r>
+        <w:t>December 4</w:t>
+      </w:r>
+      <w:r>
+        <w:rPr>
+          <w:vertAlign w:val="superscript"/>
+        </w:rPr>
+        <w:t>th</w:t>
+      </w:r>
+      <w:r>
+        <w:t>, 2021</w:t>
       </w:r>
     </w:p>
     <w:p/>
     <w:p>
       <w:r>
-        <w:t>For our project we decided to use an extensive movies dataset from Kaggle (LINK) containing metadata about ~85000 movies</w:t>
+        <w:br w:type="page"/>
+      </w:r>
+    </w:p>
+    <w:p>
+      <w:pPr>
+        <w:rPr>
+          <w:sz w:val="36"/>
+          <w:szCs w:val="36"/>
+          <w:u w:val="single"/>
+        </w:rPr>
+      </w:pPr>
+      <w:bookmarkStart w:id="0" w:name="_Toc89509620"/>
+      <w:r>
+        <w:rPr>
+          <w:sz w:val="36"/>
+          <w:szCs w:val="36"/>
+          <w:u w:val="single"/>
+        </w:rPr>
+        <w:lastRenderedPageBreak/>
+        <w:t>Table of Contents</w:t>
+      </w:r>
+    </w:p>
+    <w:p>
+      <w:pPr>
+        <w:pStyle w:val="TOC1"/>
+        <w:tabs>
+          <w:tab w:val="right" w:pos="9350"/>
+        </w:tabs>
+        <w:rPr>
+          <w:rFonts w:eastAsiaTheme="minorEastAsia" w:cstheme="minorBidi"/>
+          <w:b w:val="0"/>
+          <w:bCs w:val="0"/>
+          <w:noProof/>
+          <w:sz w:val="24"/>
+          <w:szCs w:val="24"/>
+        </w:rPr>
+      </w:pPr>
+      <w:r>
+        <w:fldChar w:fldCharType="begin"/>
+      </w:r>
+      <w:r>
+        <w:instrText xml:space="preserve"> TOC \o "1-3" \h \z \u </w:instrText>
+      </w:r>
+      <w:r>
+        <w:fldChar w:fldCharType="separate"/>
+      </w:r>
+      <w:hyperlink w:anchor="_Toc89509821" w:history="1">
+        <w:r>
+          <w:rPr>
+            <w:rStyle w:val="Hyperlink"/>
+            <w:noProof/>
+          </w:rPr>
+          <w:t>Introduction</w:t>
+        </w:r>
+        <w:r>
+          <w:rPr>
+            <w:noProof/>
+            <w:webHidden/>
+          </w:rPr>
+          <w:tab/>
+        </w:r>
+        <w:r>
+          <w:rPr>
+            <w:noProof/>
+            <w:webHidden/>
+          </w:rPr>
+          <w:fldChar w:fldCharType="begin"/>
+        </w:r>
+        <w:r>
+          <w:rPr>
+            <w:noProof/>
+            <w:webHidden/>
+          </w:rPr>
+          <w:instrText xml:space="preserve"> PAGEREF _Toc89509821 \h </w:instrText>
+        </w:r>
+        <w:r>
+          <w:rPr>
+            <w:noProof/>
+            <w:webHidden/>
+          </w:rPr>
+        </w:r>
+        <w:r>
+          <w:rPr>
+            <w:noProof/>
+            <w:webHidden/>
+          </w:rPr>
+          <w:fldChar w:fldCharType="separate"/>
+        </w:r>
+        <w:r>
+          <w:rPr>
+            <w:noProof/>
+            <w:webHidden/>
+          </w:rPr>
+          <w:t>3</w:t>
+        </w:r>
+        <w:r>
+          <w:rPr>
+            <w:noProof/>
+            <w:webHidden/>
+          </w:rPr>
+          <w:fldChar w:fldCharType="end"/>
+        </w:r>
+      </w:hyperlink>
+    </w:p>
+    <w:p>
+      <w:pPr>
+        <w:pStyle w:val="TOC1"/>
+        <w:tabs>
+          <w:tab w:val="right" w:pos="9350"/>
+        </w:tabs>
+        <w:rPr>
+          <w:rFonts w:eastAsiaTheme="minorEastAsia" w:cstheme="minorBidi"/>
+          <w:b w:val="0"/>
+          <w:bCs w:val="0"/>
+          <w:noProof/>
+          <w:sz w:val="24"/>
+          <w:szCs w:val="24"/>
+        </w:rPr>
+      </w:pPr>
+      <w:hyperlink w:anchor="_Toc89509822" w:history="1">
+        <w:r>
+          <w:rPr>
+            <w:rStyle w:val="Hyperlink"/>
+            <w:noProof/>
+          </w:rPr>
+          <w:t>Background and Description of Work</w:t>
+        </w:r>
+        <w:r>
+          <w:rPr>
+            <w:noProof/>
+            <w:webHidden/>
+          </w:rPr>
+          <w:tab/>
+        </w:r>
+        <w:r>
+          <w:rPr>
+            <w:noProof/>
+            <w:webHidden/>
+          </w:rPr>
+          <w:fldChar w:fldCharType="begin"/>
+        </w:r>
+        <w:r>
+          <w:rPr>
+            <w:noProof/>
+            <w:webHidden/>
+          </w:rPr>
+          <w:instrText xml:space="preserve"> PAGEREF _Toc89509822 \h </w:instrText>
+        </w:r>
+        <w:r>
+          <w:rPr>
+            <w:noProof/>
+            <w:webHidden/>
+          </w:rPr>
+        </w:r>
+        <w:r>
+          <w:rPr>
+            <w:noProof/>
+            <w:webHidden/>
+          </w:rPr>
+          <w:fldChar w:fldCharType="separate"/>
+        </w:r>
+        <w:r>
+          <w:rPr>
+            <w:noProof/>
+            <w:webHidden/>
+          </w:rPr>
+          <w:t>3</w:t>
+        </w:r>
+        <w:r>
+          <w:rPr>
+            <w:noProof/>
+            <w:webHidden/>
+          </w:rPr>
+          <w:fldChar w:fldCharType="end"/>
+        </w:r>
+      </w:hyperlink>
+    </w:p>
+    <w:p>
+      <w:pPr>
+        <w:pStyle w:val="TOC1"/>
+        <w:tabs>
+          <w:tab w:val="right" w:pos="9350"/>
+        </w:tabs>
+        <w:rPr>
+          <w:rFonts w:eastAsiaTheme="minorEastAsia" w:cstheme="minorBidi"/>
+          <w:b w:val="0"/>
+          <w:bCs w:val="0"/>
+          <w:noProof/>
+          <w:sz w:val="24"/>
+          <w:szCs w:val="24"/>
+        </w:rPr>
+      </w:pPr>
+      <w:hyperlink w:anchor="_Toc89509823" w:history="1">
+        <w:r>
+          <w:rPr>
+            <w:rStyle w:val="Hyperlink"/>
+            <w:noProof/>
+          </w:rPr>
+          <w:t>Individual Work</w:t>
+        </w:r>
+        <w:r>
+          <w:rPr>
+            <w:noProof/>
+            <w:webHidden/>
+          </w:rPr>
+          <w:tab/>
+        </w:r>
+        <w:r>
+          <w:rPr>
+            <w:noProof/>
+            <w:webHidden/>
+          </w:rPr>
+          <w:fldChar w:fldCharType="begin"/>
+        </w:r>
+        <w:r>
+          <w:rPr>
+            <w:noProof/>
+            <w:webHidden/>
+          </w:rPr>
+          <w:instrText xml:space="preserve"> PAGEREF _Toc89509823 \h </w:instrText>
+        </w:r>
+        <w:r>
+          <w:rPr>
+            <w:noProof/>
+            <w:webHidden/>
+          </w:rPr>
+        </w:r>
+        <w:r>
+          <w:rPr>
+            <w:noProof/>
+            <w:webHidden/>
+          </w:rPr>
+          <w:fldChar w:fldCharType="separate"/>
+        </w:r>
+        <w:r>
+          <w:rPr>
+            <w:noProof/>
+            <w:webHidden/>
+          </w:rPr>
+          <w:t>4</w:t>
+        </w:r>
+        <w:r>
+          <w:rPr>
+            <w:noProof/>
+            <w:webHidden/>
+          </w:rPr>
+          <w:fldChar w:fldCharType="end"/>
+        </w:r>
+      </w:hyperlink>
+    </w:p>
+    <w:p>
+      <w:pPr>
+        <w:pStyle w:val="TOC2"/>
+        <w:tabs>
+          <w:tab w:val="right" w:pos="9350"/>
+        </w:tabs>
+        <w:rPr>
+          <w:rFonts w:eastAsiaTheme="minorEastAsia" w:cstheme="minorBidi"/>
+          <w:i w:val="0"/>
+          <w:iCs w:val="0"/>
+          <w:noProof/>
+          <w:sz w:val="24"/>
+          <w:szCs w:val="24"/>
+        </w:rPr>
+      </w:pPr>
+      <w:hyperlink w:anchor="_Toc89509824" w:history="1">
+        <w:r>
+          <w:rPr>
+            <w:rStyle w:val="Hyperlink"/>
+            <w:noProof/>
+          </w:rPr>
+          <w:t>preprocessing_utils.py</w:t>
+        </w:r>
+        <w:r>
+          <w:rPr>
+            <w:noProof/>
+            <w:webHidden/>
+          </w:rPr>
+          <w:tab/>
+        </w:r>
+        <w:r>
+          <w:rPr>
+            <w:noProof/>
+            <w:webHidden/>
+          </w:rPr>
+          <w:fldChar w:fldCharType="begin"/>
+        </w:r>
+        <w:r>
+          <w:rPr>
+            <w:noProof/>
+            <w:webHidden/>
+          </w:rPr>
+          <w:instrText xml:space="preserve"> PAGEREF _Toc89509824 \h </w:instrText>
+        </w:r>
+        <w:r>
+          <w:rPr>
+            <w:noProof/>
+            <w:webHidden/>
+          </w:rPr>
+        </w:r>
+        <w:r>
+          <w:rPr>
+            <w:noProof/>
+            <w:webHidden/>
+          </w:rPr>
+          <w:fldChar w:fldCharType="separate"/>
+        </w:r>
+        <w:r>
+          <w:rPr>
+            <w:noProof/>
+            <w:webHidden/>
+          </w:rPr>
+          <w:t>5</w:t>
+        </w:r>
+        <w:r>
+          <w:rPr>
+            <w:noProof/>
+            <w:webHidden/>
+          </w:rPr>
+          <w:fldChar w:fldCharType="end"/>
+        </w:r>
+      </w:hyperlink>
+    </w:p>
+    <w:p>
+      <w:pPr>
+        <w:pStyle w:val="TOC3"/>
+        <w:tabs>
+          <w:tab w:val="right" w:pos="9350"/>
+        </w:tabs>
+        <w:rPr>
+          <w:rFonts w:eastAsiaTheme="minorEastAsia" w:cstheme="minorBidi"/>
+          <w:noProof/>
+          <w:sz w:val="24"/>
+          <w:szCs w:val="24"/>
+        </w:rPr>
+      </w:pPr>
+      <w:hyperlink w:anchor="_Toc89509825" w:history="1">
+        <w:r>
+          <w:rPr>
+            <w:rStyle w:val="Hyperlink"/>
+            <w:noProof/>
+          </w:rPr>
+          <w:t>Loading Function</w:t>
+        </w:r>
+        <w:r>
+          <w:rPr>
+            <w:noProof/>
+            <w:webHidden/>
+          </w:rPr>
+          <w:tab/>
+        </w:r>
+        <w:r>
+          <w:rPr>
+            <w:noProof/>
+            <w:webHidden/>
+          </w:rPr>
+          <w:fldChar w:fldCharType="begin"/>
+        </w:r>
+        <w:r>
+          <w:rPr>
+            <w:noProof/>
+            <w:webHidden/>
+          </w:rPr>
+          <w:instrText xml:space="preserve"> PAGEREF _Toc89509825 \h </w:instrText>
+        </w:r>
+        <w:r>
+          <w:rPr>
+            <w:noProof/>
+            <w:webHidden/>
+          </w:rPr>
+        </w:r>
+        <w:r>
+          <w:rPr>
+            <w:noProof/>
+            <w:webHidden/>
+          </w:rPr>
+          <w:fldChar w:fldCharType="separate"/>
+        </w:r>
+        <w:r>
+          <w:rPr>
+            <w:noProof/>
+            <w:webHidden/>
+          </w:rPr>
+          <w:t>5</w:t>
+        </w:r>
+        <w:r>
+          <w:rPr>
+            <w:noProof/>
+            <w:webHidden/>
+          </w:rPr>
+          <w:fldChar w:fldCharType="end"/>
+        </w:r>
+      </w:hyperlink>
+    </w:p>
+    <w:p>
+      <w:pPr>
+        <w:pStyle w:val="TOC3"/>
+        <w:tabs>
+          <w:tab w:val="right" w:pos="9350"/>
+        </w:tabs>
+        <w:rPr>
+          <w:rFonts w:eastAsiaTheme="minorEastAsia" w:cstheme="minorBidi"/>
+          <w:noProof/>
+          <w:sz w:val="24"/>
+          <w:szCs w:val="24"/>
+        </w:rPr>
+      </w:pPr>
+      <w:hyperlink w:anchor="_Toc89509826" w:history="1">
+        <w:r>
+          <w:rPr>
+            <w:rStyle w:val="Hyperlink"/>
+            <w:noProof/>
+          </w:rPr>
+          <w:t>Cleaning and Merging</w:t>
+        </w:r>
+        <w:r>
+          <w:rPr>
+            <w:noProof/>
+            <w:webHidden/>
+          </w:rPr>
+          <w:tab/>
+        </w:r>
+        <w:r>
+          <w:rPr>
+            <w:noProof/>
+            <w:webHidden/>
+          </w:rPr>
+          <w:fldChar w:fldCharType="begin"/>
+        </w:r>
+        <w:r>
+          <w:rPr>
+            <w:noProof/>
+            <w:webHidden/>
+          </w:rPr>
+          <w:instrText xml:space="preserve"> PAGEREF _Toc89509826 \h </w:instrText>
+        </w:r>
+        <w:r>
+          <w:rPr>
+            <w:noProof/>
+            <w:webHidden/>
+          </w:rPr>
+        </w:r>
+        <w:r>
+          <w:rPr>
+            <w:noProof/>
+            <w:webHidden/>
+          </w:rPr>
+          <w:fldChar w:fldCharType="separate"/>
+        </w:r>
+        <w:r>
+          <w:rPr>
+            <w:noProof/>
+            <w:webHidden/>
+          </w:rPr>
+          <w:t>5</w:t>
+        </w:r>
+        <w:r>
+          <w:rPr>
+            <w:noProof/>
+            <w:webHidden/>
+          </w:rPr>
+          <w:fldChar w:fldCharType="end"/>
+        </w:r>
+      </w:hyperlink>
+    </w:p>
+    <w:p>
+      <w:pPr>
+        <w:pStyle w:val="TOC3"/>
+        <w:tabs>
+          <w:tab w:val="right" w:pos="9350"/>
+        </w:tabs>
+        <w:rPr>
+          <w:rFonts w:eastAsiaTheme="minorEastAsia" w:cstheme="minorBidi"/>
+          <w:noProof/>
+          <w:sz w:val="24"/>
+          <w:szCs w:val="24"/>
+        </w:rPr>
+      </w:pPr>
+      <w:hyperlink w:anchor="_Toc89509827" w:history="1">
+        <w:r>
+          <w:rPr>
+            <w:rStyle w:val="Hyperlink"/>
+            <w:noProof/>
+          </w:rPr>
+          <w:t>Transformations</w:t>
+        </w:r>
+        <w:r>
+          <w:rPr>
+            <w:noProof/>
+            <w:webHidden/>
+          </w:rPr>
+          <w:tab/>
+        </w:r>
+        <w:r>
+          <w:rPr>
+            <w:noProof/>
+            <w:webHidden/>
+          </w:rPr>
+          <w:fldChar w:fldCharType="begin"/>
+        </w:r>
+        <w:r>
+          <w:rPr>
+            <w:noProof/>
+            <w:webHidden/>
+          </w:rPr>
+          <w:instrText xml:space="preserve"> PAGEREF _Toc89509827 \h </w:instrText>
+        </w:r>
+        <w:r>
+          <w:rPr>
+            <w:noProof/>
+            <w:webHidden/>
+          </w:rPr>
+        </w:r>
+        <w:r>
+          <w:rPr>
+            <w:noProof/>
+            <w:webHidden/>
+          </w:rPr>
+          <w:fldChar w:fldCharType="separate"/>
+        </w:r>
+        <w:r>
+          <w:rPr>
+            <w:noProof/>
+            <w:webHidden/>
+          </w:rPr>
+          <w:t>6</w:t>
+        </w:r>
+        <w:r>
+          <w:rPr>
+            <w:noProof/>
+            <w:webHidden/>
+          </w:rPr>
+          <w:fldChar w:fldCharType="end"/>
+        </w:r>
+      </w:hyperlink>
+    </w:p>
+    <w:p>
+      <w:pPr>
+        <w:pStyle w:val="TOC3"/>
+        <w:tabs>
+          <w:tab w:val="right" w:pos="9350"/>
+        </w:tabs>
+        <w:rPr>
+          <w:rFonts w:eastAsiaTheme="minorEastAsia" w:cstheme="minorBidi"/>
+          <w:noProof/>
+          <w:sz w:val="24"/>
+          <w:szCs w:val="24"/>
+        </w:rPr>
+      </w:pPr>
+      <w:hyperlink w:anchor="_Toc89509828" w:history="1">
+        <w:r>
+          <w:rPr>
+            <w:rStyle w:val="Hyperlink"/>
+            <w:noProof/>
+          </w:rPr>
+          <w:t>Imputing and Scaling</w:t>
+        </w:r>
+        <w:r>
+          <w:rPr>
+            <w:noProof/>
+            <w:webHidden/>
+          </w:rPr>
+          <w:tab/>
+        </w:r>
+        <w:r>
+          <w:rPr>
+            <w:noProof/>
+            <w:webHidden/>
+          </w:rPr>
+          <w:fldChar w:fldCharType="begin"/>
+        </w:r>
+        <w:r>
+          <w:rPr>
+            <w:noProof/>
+            <w:webHidden/>
+          </w:rPr>
+          <w:instrText xml:space="preserve"> PAGEREF _Toc89509828 \h </w:instrText>
+        </w:r>
+        <w:r>
+          <w:rPr>
+            <w:noProof/>
+            <w:webHidden/>
+          </w:rPr>
+        </w:r>
+        <w:r>
+          <w:rPr>
+            <w:noProof/>
+            <w:webHidden/>
+          </w:rPr>
+          <w:fldChar w:fldCharType="separate"/>
+        </w:r>
+        <w:r>
+          <w:rPr>
+            <w:noProof/>
+            <w:webHidden/>
+          </w:rPr>
+          <w:t>8</w:t>
+        </w:r>
+        <w:r>
+          <w:rPr>
+            <w:noProof/>
+            <w:webHidden/>
+          </w:rPr>
+          <w:fldChar w:fldCharType="end"/>
+        </w:r>
+      </w:hyperlink>
+    </w:p>
+    <w:p>
+      <w:pPr>
+        <w:pStyle w:val="TOC3"/>
+        <w:tabs>
+          <w:tab w:val="right" w:pos="9350"/>
+        </w:tabs>
+        <w:rPr>
+          <w:rFonts w:eastAsiaTheme="minorEastAsia" w:cstheme="minorBidi"/>
+          <w:noProof/>
+          <w:sz w:val="24"/>
+          <w:szCs w:val="24"/>
+        </w:rPr>
+      </w:pPr>
+      <w:hyperlink w:anchor="_Toc89509829" w:history="1">
+        <w:r>
+          <w:rPr>
+            <w:rStyle w:val="Hyperlink"/>
+            <w:noProof/>
+          </w:rPr>
+          <w:t>Wrapper Functions</w:t>
+        </w:r>
+        <w:r>
+          <w:rPr>
+            <w:noProof/>
+            <w:webHidden/>
+          </w:rPr>
+          <w:tab/>
+        </w:r>
+        <w:r>
+          <w:rPr>
+            <w:noProof/>
+            <w:webHidden/>
+          </w:rPr>
+          <w:fldChar w:fldCharType="begin"/>
+        </w:r>
+        <w:r>
+          <w:rPr>
+            <w:noProof/>
+            <w:webHidden/>
+          </w:rPr>
+          <w:instrText xml:space="preserve"> PAGEREF _Toc89509829 \h </w:instrText>
+        </w:r>
+        <w:r>
+          <w:rPr>
+            <w:noProof/>
+            <w:webHidden/>
+          </w:rPr>
+        </w:r>
+        <w:r>
+          <w:rPr>
+            <w:noProof/>
+            <w:webHidden/>
+          </w:rPr>
+          <w:fldChar w:fldCharType="separate"/>
+        </w:r>
+        <w:r>
+          <w:rPr>
+            <w:noProof/>
+            <w:webHidden/>
+          </w:rPr>
+          <w:t>9</w:t>
+        </w:r>
+        <w:r>
+          <w:rPr>
+            <w:noProof/>
+            <w:webHidden/>
+          </w:rPr>
+          <w:fldChar w:fldCharType="end"/>
+        </w:r>
+      </w:hyperlink>
+    </w:p>
+    <w:p>
+      <w:pPr>
+        <w:pStyle w:val="TOC2"/>
+        <w:tabs>
+          <w:tab w:val="right" w:pos="9350"/>
+        </w:tabs>
+        <w:rPr>
+          <w:rFonts w:eastAsiaTheme="minorEastAsia" w:cstheme="minorBidi"/>
+          <w:i w:val="0"/>
+          <w:iCs w:val="0"/>
+          <w:noProof/>
+          <w:sz w:val="24"/>
+          <w:szCs w:val="24"/>
+        </w:rPr>
+      </w:pPr>
+      <w:hyperlink w:anchor="_Toc89509830" w:history="1">
+        <w:r>
+          <w:rPr>
+            <w:rStyle w:val="Hyperlink"/>
+            <w:noProof/>
+          </w:rPr>
+          <w:t>TestEDA.py</w:t>
+        </w:r>
+        <w:r>
+          <w:rPr>
+            <w:noProof/>
+            <w:webHidden/>
+          </w:rPr>
+          <w:tab/>
+        </w:r>
+        <w:r>
+          <w:rPr>
+            <w:noProof/>
+            <w:webHidden/>
+          </w:rPr>
+          <w:fldChar w:fldCharType="begin"/>
+        </w:r>
+        <w:r>
+          <w:rPr>
+            <w:noProof/>
+            <w:webHidden/>
+          </w:rPr>
+          <w:instrText xml:space="preserve"> PAGEREF _Toc89509830 \h </w:instrText>
+        </w:r>
+        <w:r>
+          <w:rPr>
+            <w:noProof/>
+            <w:webHidden/>
+          </w:rPr>
+        </w:r>
+        <w:r>
+          <w:rPr>
+            <w:noProof/>
+            <w:webHidden/>
+          </w:rPr>
+          <w:fldChar w:fldCharType="separate"/>
+        </w:r>
+        <w:r>
+          <w:rPr>
+            <w:noProof/>
+            <w:webHidden/>
+          </w:rPr>
+          <w:t>9</w:t>
+        </w:r>
+        <w:r>
+          <w:rPr>
+            <w:noProof/>
+            <w:webHidden/>
+          </w:rPr>
+          <w:fldChar w:fldCharType="end"/>
+        </w:r>
+      </w:hyperlink>
+    </w:p>
+    <w:p>
+      <w:pPr>
+        <w:pStyle w:val="TOC3"/>
+        <w:tabs>
+          <w:tab w:val="right" w:pos="9350"/>
+        </w:tabs>
+        <w:rPr>
+          <w:rFonts w:eastAsiaTheme="minorEastAsia" w:cstheme="minorBidi"/>
+          <w:noProof/>
+          <w:sz w:val="24"/>
+          <w:szCs w:val="24"/>
+        </w:rPr>
+      </w:pPr>
+      <w:hyperlink w:anchor="_Toc89509831" w:history="1">
+        <w:r>
+          <w:rPr>
+            <w:rStyle w:val="Hyperlink"/>
+            <w:noProof/>
+          </w:rPr>
+          <w:t>Function Descriptions</w:t>
+        </w:r>
+        <w:r>
+          <w:rPr>
+            <w:noProof/>
+            <w:webHidden/>
+          </w:rPr>
+          <w:tab/>
+        </w:r>
+        <w:r>
+          <w:rPr>
+            <w:noProof/>
+            <w:webHidden/>
+          </w:rPr>
+          <w:fldChar w:fldCharType="begin"/>
+        </w:r>
+        <w:r>
+          <w:rPr>
+            <w:noProof/>
+            <w:webHidden/>
+          </w:rPr>
+          <w:instrText xml:space="preserve"> PAGEREF _Toc89509831 \h </w:instrText>
+        </w:r>
+        <w:r>
+          <w:rPr>
+            <w:noProof/>
+            <w:webHidden/>
+          </w:rPr>
+        </w:r>
+        <w:r>
+          <w:rPr>
+            <w:noProof/>
+            <w:webHidden/>
+          </w:rPr>
+          <w:fldChar w:fldCharType="separate"/>
+        </w:r>
+        <w:r>
+          <w:rPr>
+            <w:noProof/>
+            <w:webHidden/>
+          </w:rPr>
+          <w:t>9</w:t>
+        </w:r>
+        <w:r>
+          <w:rPr>
+            <w:noProof/>
+            <w:webHidden/>
+          </w:rPr>
+          <w:fldChar w:fldCharType="end"/>
+        </w:r>
+      </w:hyperlink>
+    </w:p>
+    <w:p>
+      <w:pPr>
+        <w:pStyle w:val="TOC1"/>
+        <w:tabs>
+          <w:tab w:val="right" w:pos="9350"/>
+        </w:tabs>
+        <w:rPr>
+          <w:rFonts w:eastAsiaTheme="minorEastAsia" w:cstheme="minorBidi"/>
+          <w:b w:val="0"/>
+          <w:bCs w:val="0"/>
+          <w:noProof/>
+          <w:sz w:val="24"/>
+          <w:szCs w:val="24"/>
+        </w:rPr>
+      </w:pPr>
+      <w:hyperlink w:anchor="_Toc89509832" w:history="1">
+        <w:r>
+          <w:rPr>
+            <w:rStyle w:val="Hyperlink"/>
+            <w:noProof/>
+          </w:rPr>
+          <w:t>Results</w:t>
+        </w:r>
+        <w:r>
+          <w:rPr>
+            <w:noProof/>
+            <w:webHidden/>
+          </w:rPr>
+          <w:tab/>
+        </w:r>
+        <w:r>
+          <w:rPr>
+            <w:noProof/>
+            <w:webHidden/>
+          </w:rPr>
+          <w:fldChar w:fldCharType="begin"/>
+        </w:r>
+        <w:r>
+          <w:rPr>
+            <w:noProof/>
+            <w:webHidden/>
+          </w:rPr>
+          <w:instrText xml:space="preserve"> PAGEREF _Toc89509832 \h </w:instrText>
+        </w:r>
+        <w:r>
+          <w:rPr>
+            <w:noProof/>
+            <w:webHidden/>
+          </w:rPr>
+        </w:r>
+        <w:r>
+          <w:rPr>
+            <w:noProof/>
+            <w:webHidden/>
+          </w:rPr>
+          <w:fldChar w:fldCharType="separate"/>
+        </w:r>
+        <w:r>
+          <w:rPr>
+            <w:noProof/>
+            <w:webHidden/>
+          </w:rPr>
+          <w:t>10</w:t>
+        </w:r>
+        <w:r>
+          <w:rPr>
+            <w:noProof/>
+            <w:webHidden/>
+          </w:rPr>
+          <w:fldChar w:fldCharType="end"/>
+        </w:r>
+      </w:hyperlink>
+    </w:p>
+    <w:p>
+      <w:pPr>
+        <w:pStyle w:val="TOC2"/>
+        <w:tabs>
+          <w:tab w:val="right" w:pos="9350"/>
+        </w:tabs>
+        <w:rPr>
+          <w:rFonts w:eastAsiaTheme="minorEastAsia" w:cstheme="minorBidi"/>
+          <w:i w:val="0"/>
+          <w:iCs w:val="0"/>
+          <w:noProof/>
+          <w:sz w:val="24"/>
+          <w:szCs w:val="24"/>
+        </w:rPr>
+      </w:pPr>
+      <w:hyperlink w:anchor="_Toc89509833" w:history="1">
+        <w:r>
+          <w:rPr>
+            <w:rStyle w:val="Hyperlink"/>
+            <w:noProof/>
+          </w:rPr>
+          <w:t>Numerical/Categorical Variables</w:t>
+        </w:r>
+        <w:r>
+          <w:rPr>
+            <w:noProof/>
+            <w:webHidden/>
+          </w:rPr>
+          <w:tab/>
+        </w:r>
+        <w:r>
+          <w:rPr>
+            <w:noProof/>
+            <w:webHidden/>
+          </w:rPr>
+          <w:fldChar w:fldCharType="begin"/>
+        </w:r>
+        <w:r>
+          <w:rPr>
+            <w:noProof/>
+            <w:webHidden/>
+          </w:rPr>
+          <w:instrText xml:space="preserve"> PAGEREF _Toc89509833 \h </w:instrText>
+        </w:r>
+        <w:r>
+          <w:rPr>
+            <w:noProof/>
+            <w:webHidden/>
+          </w:rPr>
+        </w:r>
+        <w:r>
+          <w:rPr>
+            <w:noProof/>
+            <w:webHidden/>
+          </w:rPr>
+          <w:fldChar w:fldCharType="separate"/>
+        </w:r>
+        <w:r>
+          <w:rPr>
+            <w:noProof/>
+            <w:webHidden/>
+          </w:rPr>
+          <w:t>10</w:t>
+        </w:r>
+        <w:r>
+          <w:rPr>
+            <w:noProof/>
+            <w:webHidden/>
+          </w:rPr>
+          <w:fldChar w:fldCharType="end"/>
+        </w:r>
+      </w:hyperlink>
+    </w:p>
+    <w:p>
+      <w:pPr>
+        <w:pStyle w:val="TOC2"/>
+        <w:tabs>
+          <w:tab w:val="right" w:pos="9350"/>
+        </w:tabs>
+        <w:rPr>
+          <w:rFonts w:eastAsiaTheme="minorEastAsia" w:cstheme="minorBidi"/>
+          <w:i w:val="0"/>
+          <w:iCs w:val="0"/>
+          <w:noProof/>
+          <w:sz w:val="24"/>
+          <w:szCs w:val="24"/>
+        </w:rPr>
+      </w:pPr>
+      <w:hyperlink w:anchor="_Toc89509834" w:history="1">
+        <w:r>
+          <w:rPr>
+            <w:rStyle w:val="Hyperlink"/>
+            <w:noProof/>
+          </w:rPr>
+          <w:t>Effects</w:t>
+        </w:r>
+        <w:r>
+          <w:rPr>
+            <w:noProof/>
+            <w:webHidden/>
+          </w:rPr>
+          <w:tab/>
+        </w:r>
+        <w:r>
+          <w:rPr>
+            <w:noProof/>
+            <w:webHidden/>
+          </w:rPr>
+          <w:fldChar w:fldCharType="begin"/>
+        </w:r>
+        <w:r>
+          <w:rPr>
+            <w:noProof/>
+            <w:webHidden/>
+          </w:rPr>
+          <w:instrText xml:space="preserve"> PAGEREF _Toc89509834 \h </w:instrText>
+        </w:r>
+        <w:r>
+          <w:rPr>
+            <w:noProof/>
+            <w:webHidden/>
+          </w:rPr>
+        </w:r>
+        <w:r>
+          <w:rPr>
+            <w:noProof/>
+            <w:webHidden/>
+          </w:rPr>
+          <w:fldChar w:fldCharType="separate"/>
+        </w:r>
+        <w:r>
+          <w:rPr>
+            <w:noProof/>
+            <w:webHidden/>
+          </w:rPr>
+          <w:t>12</w:t>
+        </w:r>
+        <w:r>
+          <w:rPr>
+            <w:noProof/>
+            <w:webHidden/>
+          </w:rPr>
+          <w:fldChar w:fldCharType="end"/>
+        </w:r>
+      </w:hyperlink>
+    </w:p>
+    <w:p>
+      <w:pPr>
+        <w:pStyle w:val="TOC1"/>
+        <w:tabs>
+          <w:tab w:val="right" w:pos="9350"/>
+        </w:tabs>
+        <w:rPr>
+          <w:rFonts w:eastAsiaTheme="minorEastAsia" w:cstheme="minorBidi"/>
+          <w:b w:val="0"/>
+          <w:bCs w:val="0"/>
+          <w:noProof/>
+          <w:sz w:val="24"/>
+          <w:szCs w:val="24"/>
+        </w:rPr>
+      </w:pPr>
+      <w:hyperlink w:anchor="_Toc89509835" w:history="1">
+        <w:r>
+          <w:rPr>
+            <w:rStyle w:val="Hyperlink"/>
+            <w:noProof/>
+          </w:rPr>
+          <w:t>Summary</w:t>
+        </w:r>
+        <w:r>
+          <w:rPr>
+            <w:noProof/>
+            <w:webHidden/>
+          </w:rPr>
+          <w:tab/>
+        </w:r>
+        <w:r>
+          <w:rPr>
+            <w:noProof/>
+            <w:webHidden/>
+          </w:rPr>
+          <w:fldChar w:fldCharType="begin"/>
+        </w:r>
+        <w:r>
+          <w:rPr>
+            <w:noProof/>
+            <w:webHidden/>
+          </w:rPr>
+          <w:instrText xml:space="preserve"> PAGEREF _Toc89509835 \h </w:instrText>
+        </w:r>
+        <w:r>
+          <w:rPr>
+            <w:noProof/>
+            <w:webHidden/>
+          </w:rPr>
+        </w:r>
+        <w:r>
+          <w:rPr>
+            <w:noProof/>
+            <w:webHidden/>
+          </w:rPr>
+          <w:fldChar w:fldCharType="separate"/>
+        </w:r>
+        <w:r>
+          <w:rPr>
+            <w:noProof/>
+            <w:webHidden/>
+          </w:rPr>
+          <w:t>14</w:t>
+        </w:r>
+        <w:r>
+          <w:rPr>
+            <w:noProof/>
+            <w:webHidden/>
+          </w:rPr>
+          <w:fldChar w:fldCharType="end"/>
+        </w:r>
+      </w:hyperlink>
+    </w:p>
+    <w:p>
+      <w:pPr>
+        <w:pStyle w:val="TOC1"/>
+        <w:tabs>
+          <w:tab w:val="right" w:pos="9350"/>
+        </w:tabs>
+        <w:rPr>
+          <w:rFonts w:eastAsiaTheme="minorEastAsia" w:cstheme="minorBidi"/>
+          <w:b w:val="0"/>
+          <w:bCs w:val="0"/>
+          <w:noProof/>
+          <w:sz w:val="24"/>
+          <w:szCs w:val="24"/>
+        </w:rPr>
+      </w:pPr>
+      <w:hyperlink w:anchor="_Toc89509836" w:history="1">
+        <w:r>
+          <w:rPr>
+            <w:rStyle w:val="Hyperlink"/>
+            <w:noProof/>
+          </w:rPr>
+          <w:t>Code Percentage</w:t>
+        </w:r>
+        <w:r>
+          <w:rPr>
+            <w:noProof/>
+            <w:webHidden/>
+          </w:rPr>
+          <w:tab/>
+        </w:r>
+        <w:r>
+          <w:rPr>
+            <w:noProof/>
+            <w:webHidden/>
+          </w:rPr>
+          <w:fldChar w:fldCharType="begin"/>
+        </w:r>
+        <w:r>
+          <w:rPr>
+            <w:noProof/>
+            <w:webHidden/>
+          </w:rPr>
+          <w:instrText xml:space="preserve"> PAGEREF _Toc89509836 \h </w:instrText>
+        </w:r>
+        <w:r>
+          <w:rPr>
+            <w:noProof/>
+            <w:webHidden/>
+          </w:rPr>
+        </w:r>
+        <w:r>
+          <w:rPr>
+            <w:noProof/>
+            <w:webHidden/>
+          </w:rPr>
+          <w:fldChar w:fldCharType="separate"/>
+        </w:r>
+        <w:r>
+          <w:rPr>
+            <w:noProof/>
+            <w:webHidden/>
+          </w:rPr>
+          <w:t>15</w:t>
+        </w:r>
+        <w:r>
+          <w:rPr>
+            <w:noProof/>
+            <w:webHidden/>
+          </w:rPr>
+          <w:fldChar w:fldCharType="end"/>
+        </w:r>
+      </w:hyperlink>
+    </w:p>
+    <w:p>
+      <w:pPr>
+        <w:pStyle w:val="TOC1"/>
+        <w:tabs>
+          <w:tab w:val="right" w:pos="9350"/>
+        </w:tabs>
+        <w:rPr>
+          <w:rFonts w:eastAsiaTheme="minorEastAsia" w:cstheme="minorBidi"/>
+          <w:b w:val="0"/>
+          <w:bCs w:val="0"/>
+          <w:noProof/>
+          <w:sz w:val="24"/>
+          <w:szCs w:val="24"/>
+        </w:rPr>
+      </w:pPr>
+      <w:hyperlink w:anchor="_Toc89509837" w:history="1">
+        <w:r>
+          <w:rPr>
+            <w:rStyle w:val="Hyperlink"/>
+            <w:noProof/>
+          </w:rPr>
+          <w:t>References</w:t>
+        </w:r>
+        <w:r>
+          <w:rPr>
+            <w:noProof/>
+            <w:webHidden/>
+          </w:rPr>
+          <w:tab/>
+        </w:r>
+        <w:r>
+          <w:rPr>
+            <w:noProof/>
+            <w:webHidden/>
+          </w:rPr>
+          <w:fldChar w:fldCharType="begin"/>
+        </w:r>
+        <w:r>
+          <w:rPr>
+            <w:noProof/>
+            <w:webHidden/>
+          </w:rPr>
+          <w:instrText xml:space="preserve"> PAGEREF _Toc89509837 \h </w:instrText>
+        </w:r>
+        <w:r>
+          <w:rPr>
+            <w:noProof/>
+            <w:webHidden/>
+          </w:rPr>
+        </w:r>
+        <w:r>
+          <w:rPr>
+            <w:noProof/>
+            <w:webHidden/>
+          </w:rPr>
+          <w:fldChar w:fldCharType="separate"/>
+        </w:r>
+        <w:r>
+          <w:rPr>
+            <w:noProof/>
+            <w:webHidden/>
+          </w:rPr>
+          <w:t>15</w:t>
+        </w:r>
+        <w:r>
+          <w:rPr>
+            <w:noProof/>
+            <w:webHidden/>
+          </w:rPr>
+          <w:fldChar w:fldCharType="end"/>
+        </w:r>
+      </w:hyperlink>
+    </w:p>
+    <w:p>
+      <w:r>
+        <w:fldChar w:fldCharType="end"/>
+      </w:r>
+      <w:r>
+        <w:br w:type="page"/>
+      </w:r>
+    </w:p>
+    <w:p/>
+    <w:p>
+      <w:pPr>
+        <w:pStyle w:val="Heading1"/>
+      </w:pPr>
+      <w:bookmarkStart w:id="1" w:name="_Toc89509821"/>
+      <w:r>
+        <w:t>Introduction</w:t>
+      </w:r>
+      <w:bookmarkEnd w:id="0"/>
+      <w:bookmarkEnd w:id="1"/>
+    </w:p>
+    <w:p>
+      <w:r>
+        <w:t>For our project we decided to use an extensive movies dataset from Kaggle (</w:t>
+      </w:r>
+      <w:hyperlink r:id="rId8" w:history="1">
+        <w:r>
+          <w:rPr>
+            <w:rStyle w:val="Hyperlink"/>
+          </w:rPr>
+          <w:t>https://www.kaggle.com/stefanoleone992/imdb-extensive-dataset</w:t>
+        </w:r>
+      </w:hyperlink>
+      <w:r>
+        <w:t>) containing metadata about ~85000 movies</w:t>
       </w:r>
       <w:r>
         <w:t xml:space="preserve">. Through the same source we also had access to information about </w:t>
@@ -62,13 +1425,31 @@
         <w:t xml:space="preserve"> in need of answering</w:t>
       </w:r>
       <w:r>
-        <w:t xml:space="preserve">. The second reason we chose this dataset builds off this point. This data set contained enough information about the movies, cast, crew, and ratings, that we believed it would give an incredible insight not only into the field as a whole, but how the field has progressed through time. </w:t>
+        <w:t xml:space="preserve">. The second reason we chose this dataset builds off this point. This data set contained enough information about the movies, cast, crew, and ratings, that we believed it would give </w:t>
+      </w:r>
+      <w:r>
+        <w:t>in depth</w:t>
+      </w:r>
+      <w:r>
+        <w:t xml:space="preserve"> insight not only into the field as a whole, but how the field has progressed through time. </w:t>
       </w:r>
     </w:p>
     <w:p/>
     <w:p>
       <w:r>
-        <w:t>After choosing the dataset we broke up the work load. I took the preprocessing tasks, Josh took the modeling tasks, and Adam was responsible for the GUI. We split the report and presentation equally since we were all in charge of different sections. My part of the project was the first that needed to be completed, so a lot of my work was front loaded</w:t>
+        <w:t>After choosing the dataset</w:t>
+      </w:r>
+      <w:r>
+        <w:t>,</w:t>
+      </w:r>
+      <w:r>
+        <w:t xml:space="preserve"> we broke up the work </w:t>
+      </w:r>
+      <w:r>
+        <w:t>responsibilities</w:t>
+      </w:r>
+      <w:r>
+        <w:t>. I took the preprocessing tasks, Josh took the modeling tasks, and Adam was responsible for the GUI. We split the report and presentation equally since we were all in charge of different sections. My part of the project was the first that needed to be completed, so a lot of my work was front loaded</w:t>
       </w:r>
       <w:r>
         <w:t xml:space="preserve"> as we moved through the project</w:t>
@@ -77,34 +1458,145 @@
         <w:t xml:space="preserve">. </w:t>
       </w:r>
     </w:p>
-    <w:p/>
+    <w:p>
+      <w:pPr>
+        <w:pStyle w:val="Heading1"/>
+      </w:pPr>
+      <w:bookmarkStart w:id="2" w:name="_Toc89509621"/>
+      <w:bookmarkStart w:id="3" w:name="_Toc89509822"/>
+      <w:r>
+        <w:t>Background and Description of Wor</w:t>
+      </w:r>
+      <w:r>
+        <w:t>k</w:t>
+      </w:r>
+      <w:bookmarkEnd w:id="2"/>
+      <w:bookmarkEnd w:id="3"/>
+    </w:p>
+    <w:p>
+      <w:r>
+        <w:t>The first thing that needed to be decided in regards to the preprocessing was what variables we were going to work on. Josh made a very helpful spreadsheet</w:t>
+      </w:r>
+      <w:r>
+        <w:t xml:space="preserve"> that we all worked on</w:t>
+      </w:r>
+      <w:r>
+        <w:t xml:space="preserve"> to help us organize what needed to be done to each factor and whether we were going to keep it.</w:t>
+      </w:r>
+    </w:p>
     <w:p>
       <w:r>
         <w:rPr>
-          <w:b/>
-          <w:bCs/>
+          <w:noProof/>
         </w:rPr>
-        <w:t>DESCRIPTION OF WORK + BACKGROUND</w:t>
-      </w:r>
-    </w:p>
-    <w:p>
-      <w:r>
-        <w:t>The first thing that needed to be decided in regards to the preprocessing was what variables we were going to work on. Josh made a very helpful spreadsheet (</w:t>
-      </w:r>
-      <w:r>
-        <w:t>PICTURE</w:t>
-      </w:r>
-      <w:r>
-        <w:t>) to help us organize what needed to be done to each factor and whether we were going to keep it.</w:t>
-      </w:r>
-    </w:p>
-    <w:p/>
-    <w:p>
-      <w:r>
-        <w:t>Once we had a general strategy for what was going to be done, I began laying out what needed to be completed for preprocessing and EDA.</w:t>
-      </w:r>
-    </w:p>
-    <w:p/>
+        <w:drawing>
+          <wp:inline distT="0" distB="0" distL="0" distR="0">
+            <wp:extent cx="2091267" cy="1954582"/>
+            <wp:effectExtent l="0" t="0" r="0" b="1270"/>
+            <wp:docPr id="9" name="Picture 9" descr="Table&#10;&#10;Description automatically generated"/>
+            <wp:cNvGraphicFramePr>
+              <a:graphicFrameLocks xmlns:a="http://schemas.openxmlformats.org/drawingml/2006/main" noChangeAspect="1"/>
+            </wp:cNvGraphicFramePr>
+            <a:graphic xmlns:a="http://schemas.openxmlformats.org/drawingml/2006/main">
+              <a:graphicData uri="http://schemas.openxmlformats.org/drawingml/2006/picture">
+                <pic:pic xmlns:pic="http://schemas.openxmlformats.org/drawingml/2006/picture">
+                  <pic:nvPicPr>
+                    <pic:cNvPr id="9" name="Screen Shot 2021-12-04 at 10.30.16 AM.png"/>
+                    <pic:cNvPicPr/>
+                  </pic:nvPicPr>
+                  <pic:blipFill rotWithShape="1">
+                    <a:blip r:embed="rId9" cstate="print">
+                      <a:extLst>
+                        <a:ext uri="{28A0092B-C50C-407E-A947-70E740481C1C}">
+                          <a14:useLocalDpi xmlns:a14="http://schemas.microsoft.com/office/drawing/2010/main" val="0"/>
+                        </a:ext>
+                      </a:extLst>
+                    </a:blip>
+                    <a:srcRect l="-1" r="-11695" b="48142"/>
+                    <a:stretch/>
+                  </pic:blipFill>
+                  <pic:spPr bwMode="auto">
+                    <a:xfrm>
+                      <a:off x="0" y="0"/>
+                      <a:ext cx="2091797" cy="1955077"/>
+                    </a:xfrm>
+                    <a:prstGeom prst="rect">
+                      <a:avLst/>
+                    </a:prstGeom>
+                    <a:ln>
+                      <a:noFill/>
+                    </a:ln>
+                    <a:extLst>
+                      <a:ext uri="{53640926-AAD7-44D8-BBD7-CCE9431645EC}">
+                        <a14:shadowObscured xmlns:a14="http://schemas.microsoft.com/office/drawing/2010/main"/>
+                      </a:ext>
+                    </a:extLst>
+                  </pic:spPr>
+                </pic:pic>
+              </a:graphicData>
+            </a:graphic>
+          </wp:inline>
+        </w:drawing>
+      </w:r>
+      <w:r>
+        <w:rPr>
+          <w:noProof/>
+        </w:rPr>
+        <w:drawing>
+          <wp:inline distT="0" distB="0" distL="0" distR="0" wp14:anchorId="22FCC5CE" wp14:editId="563D2EC6">
+            <wp:extent cx="1871133" cy="1826887"/>
+            <wp:effectExtent l="0" t="0" r="0" b="2540"/>
+            <wp:docPr id="10" name="Picture 10" descr="Table&#10;&#10;Description automatically generated"/>
+            <wp:cNvGraphicFramePr>
+              <a:graphicFrameLocks xmlns:a="http://schemas.openxmlformats.org/drawingml/2006/main" noChangeAspect="1"/>
+            </wp:cNvGraphicFramePr>
+            <a:graphic xmlns:a="http://schemas.openxmlformats.org/drawingml/2006/main">
+              <a:graphicData uri="http://schemas.openxmlformats.org/drawingml/2006/picture">
+                <pic:pic xmlns:pic="http://schemas.openxmlformats.org/drawingml/2006/picture">
+                  <pic:nvPicPr>
+                    <pic:cNvPr id="9" name="Screen Shot 2021-12-04 at 10.30.16 AM.png"/>
+                    <pic:cNvPicPr/>
+                  </pic:nvPicPr>
+                  <pic:blipFill rotWithShape="1">
+                    <a:blip r:embed="rId9" cstate="print">
+                      <a:extLst>
+                        <a:ext uri="{28A0092B-C50C-407E-A947-70E740481C1C}">
+                          <a14:useLocalDpi xmlns:a14="http://schemas.microsoft.com/office/drawing/2010/main" val="0"/>
+                        </a:ext>
+                      </a:extLst>
+                    </a:blip>
+                    <a:srcRect t="51495" r="-12"/>
+                    <a:stretch/>
+                  </pic:blipFill>
+                  <pic:spPr bwMode="auto">
+                    <a:xfrm>
+                      <a:off x="0" y="0"/>
+                      <a:ext cx="1871719" cy="1827459"/>
+                    </a:xfrm>
+                    <a:prstGeom prst="rect">
+                      <a:avLst/>
+                    </a:prstGeom>
+                    <a:ln>
+                      <a:noFill/>
+                    </a:ln>
+                    <a:extLst>
+                      <a:ext uri="{53640926-AAD7-44D8-BBD7-CCE9431645EC}">
+                        <a14:shadowObscured xmlns:a14="http://schemas.microsoft.com/office/drawing/2010/main"/>
+                      </a:ext>
+                    </a:extLst>
+                  </pic:spPr>
+                </pic:pic>
+              </a:graphicData>
+            </a:graphic>
+          </wp:inline>
+        </w:drawing>
+      </w:r>
+    </w:p>
+    <w:p>
+      <w:r>
+        <w:t>Once we had a general strategy for what was going to be done, I began laying out what needed to be completed for preprocessing.</w:t>
+      </w:r>
+    </w:p>
     <w:p>
       <w:pPr>
         <w:pStyle w:val="ListParagraph"/>
@@ -126,6 +1618,7 @@
         </w:numPr>
       </w:pPr>
       <w:r>
+        <w:lastRenderedPageBreak/>
         <w:t>The important features needed to be extracted, cleaned if necessary, and merged into one main data frame</w:t>
       </w:r>
     </w:p>
@@ -162,19 +1655,30 @@
         </w:numPr>
       </w:pPr>
       <w:r>
-        <w:t>Data returned in a useful way.</w:t>
+        <w:t>Data returned in a useful way</w:t>
       </w:r>
     </w:p>
     <w:p/>
     <w:p>
       <w:r>
-        <w:t>Each of these steps were able to be neatly packaged into separate subroutines in my code file. This functionalization of the different steps made the code easiest to read and use. I knew that I needed to make the code callable from line to make Josh and Adam’s section the most streamlined, with this in mind I set out to make a single ‘Preprocessing’ function that then called each individual step and returned a cleaned test, train, and validation test set.</w:t>
+        <w:t xml:space="preserve">Each of these steps were able to be neatly packaged into separate subroutines in my code file. This functionalization of the different steps made the code easiest to read and use. I knew that I needed to make the code callable from </w:t>
+      </w:r>
+      <w:r>
+        <w:t xml:space="preserve">one </w:t>
+      </w:r>
+      <w:r>
+        <w:t xml:space="preserve">line to make Josh and Adam’s section the most streamlined, with this in mind I set out to make a single ‘Preprocessing’ function that then called each individual step and returned a cleaned test, train, and validation test </w:t>
+      </w:r>
+      <w:r>
+        <w:t>set, as well as anything else that was needed for the GUI, model, and EDA</w:t>
+      </w:r>
+      <w:r>
+        <w:t>.</w:t>
       </w:r>
     </w:p>
     <w:p/>
     <w:p>
       <w:r>
-        <w:lastRenderedPageBreak/>
         <w:t>My work was put into 2 python files in my own personal code folder (</w:t>
       </w:r>
       <w:proofErr w:type="spellStart"/>
@@ -189,18 +1693,27 @@
     <w:p/>
     <w:p>
       <w:pPr>
-        <w:rPr>
-          <w:b/>
-          <w:bCs/>
-        </w:rPr>
-      </w:pPr>
-      <w:r>
-        <w:rPr>
-          <w:b/>
-          <w:bCs/>
-        </w:rPr>
-        <w:t xml:space="preserve">MY WORK </w:t>
-      </w:r>
+        <w:pStyle w:val="Heading1"/>
+      </w:pPr>
+      <w:bookmarkStart w:id="4" w:name="_Toc89509622"/>
+      <w:bookmarkStart w:id="5" w:name="_Toc89509823"/>
+      <w:r>
+        <w:t>Individual Work</w:t>
+      </w:r>
+      <w:bookmarkEnd w:id="4"/>
+      <w:bookmarkEnd w:id="5"/>
+    </w:p>
+    <w:p>
+      <w:pPr>
+        <w:pStyle w:val="Heading2"/>
+      </w:pPr>
+      <w:bookmarkStart w:id="6" w:name="_Toc89509623"/>
+      <w:bookmarkStart w:id="7" w:name="_Toc89509824"/>
+      <w:r>
+        <w:t>preprocessing_utils.py</w:t>
+      </w:r>
+      <w:bookmarkEnd w:id="6"/>
+      <w:bookmarkEnd w:id="7"/>
     </w:p>
     <w:p/>
     <w:p>
@@ -208,18 +1721,42 @@
         <w:t>The most important code I worked on was the preprocessing_utils.py file. This file contained all the necessary functions for preprocessing.</w:t>
       </w:r>
     </w:p>
+    <w:p>
+      <w:pPr>
+        <w:pStyle w:val="Heading3"/>
+      </w:pPr>
+      <w:bookmarkStart w:id="8" w:name="_Toc89509624"/>
+      <w:bookmarkStart w:id="9" w:name="_Toc89509825"/>
+      <w:r>
+        <w:t>Loading Function</w:t>
+      </w:r>
+      <w:bookmarkEnd w:id="8"/>
+      <w:bookmarkEnd w:id="9"/>
+    </w:p>
+    <w:p>
+      <w:r>
+        <w:t xml:space="preserve">The first thing I wrote was the loading function. Adam was responsible for writing a </w:t>
+      </w:r>
+      <w:r>
+        <w:t>data download</w:t>
+      </w:r>
+      <w:r>
+        <w:t xml:space="preserve"> function</w:t>
+      </w:r>
+      <w:r>
+        <w:t xml:space="preserve"> that pulled data from the internet</w:t>
+      </w:r>
+      <w:r>
+        <w:t xml:space="preserve">, while he worked on that I used a temporary loading function that pulled from </w:t>
+      </w:r>
+      <w:r>
+        <w:t>my local computer</w:t>
+      </w:r>
+      <w:r>
+        <w:t>. The temporary function I wrote that we used until that was done was as follows:</w:t>
+      </w:r>
+    </w:p>
     <w:p/>
-    <w:p>
-      <w:r>
-        <w:t xml:space="preserve">The first thing I wrote was the loading function. </w:t>
-      </w:r>
-      <w:r>
-        <w:t>Adam was responsible for writing a loading function, while he worked on that I used a temporary loading function that pulled from the repo data folder that we have since deleted</w:t>
-      </w:r>
-      <w:r>
-        <w:t xml:space="preserve"> because our data is pulled from a Google Drive using a data download function. The temporary function I wrote that we used until that was done was as follows:</w:t>
-      </w:r>
-    </w:p>
     <w:p/>
     <w:tbl>
       <w:tblPr>
@@ -250,6 +1787,7 @@
                 <w:b/>
                 <w:bCs/>
               </w:rPr>
+              <w:lastRenderedPageBreak/>
               <w:t>Function</w:t>
             </w:r>
           </w:p>
@@ -386,23 +1924,31 @@
     </w:tbl>
     <w:p/>
     <w:p>
-      <w:r>
-        <w:t xml:space="preserve">Following this we needed to do initial cleaning and merging of </w:t>
-      </w:r>
-      <w:proofErr w:type="spellStart"/>
-      <w:r>
-        <w:t>dataframes</w:t>
-      </w:r>
-      <w:proofErr w:type="spellEnd"/>
-      <w:r>
-        <w:t>.</w:t>
+      <w:pPr>
+        <w:pStyle w:val="Heading3"/>
+      </w:pPr>
+      <w:bookmarkStart w:id="10" w:name="_Toc89509625"/>
+      <w:bookmarkStart w:id="11" w:name="_Toc89509826"/>
+      <w:r>
+        <w:t>Cleaning and Merging</w:t>
+      </w:r>
+      <w:bookmarkEnd w:id="10"/>
+      <w:bookmarkEnd w:id="11"/>
+    </w:p>
+    <w:p>
+      <w:r>
+        <w:t>Following this we needed to do initial cleaning and merging of data</w:t>
+      </w:r>
+      <w:r>
+        <w:t xml:space="preserve"> </w:t>
+      </w:r>
+      <w:r>
+        <w:t>frames.</w:t>
       </w:r>
       <w:r>
         <w:rPr>
           <w:rFonts w:ascii="Arial" w:eastAsia="Times New Roman" w:hAnsi="Arial" w:cs="Arial"/>
           <w:color w:val="000000"/>
-          <w:sz w:val="22"/>
-          <w:szCs w:val="22"/>
         </w:rPr>
         <w:t xml:space="preserve"> </w:t>
       </w:r>
@@ -415,15 +1961,7 @@
       </w:r>
       <w:proofErr w:type="spellEnd"/>
       <w:r>
-        <w:t xml:space="preserve">’ we were able to merge these two datasets seamlessly. We also obtained a dataset containing inflation information (https://fred.stlouisfed.org/series/CPIAUCNS). This dataset contained the Consumer Price Index (CPI) by year dating back to 1913. CPI is a measure how </w:t>
-      </w:r>
-      <w:proofErr w:type="spellStart"/>
-      <w:r>
-        <w:t>how</w:t>
-      </w:r>
-      <w:proofErr w:type="spellEnd"/>
-      <w:r>
-        <w:t xml:space="preserve"> the price of a fixed amount of goods and services changes over time. By indexing this dataset to the CPI of January 2021 we were able to get a multiplier that allowed us to convert a US dollar amount from any year into 2021 dollars. Given that we have the year a movie was produced, we were able to merge this inflation multiplier into the full movies dataset by the year column. The Names dataset was then merged with the </w:t>
+        <w:t xml:space="preserve">’ we were able to merge these two datasets seamlessly. We also obtained a dataset containing inflation information (https://fred.stlouisfed.org/series/CPIAUCNS). This dataset contained the Consumer Price Index (CPI) by year dating back to 1913. CPI is a measure how the price of a fixed amount of goods and services changes over time. By indexing this dataset to the CPI of January 2021 we were able to get a multiplier that allowed us to convert a US dollar amount from any year into 2021 dollars. Given that we have the year a movie was produced, we were able to merge this inflation multiplier into the full movies dataset by the year column. The Names dataset was then merged with the </w:t>
       </w:r>
       <w:proofErr w:type="spellStart"/>
       <w:r>
@@ -545,7 +2083,6 @@
                 <w:sz w:val="18"/>
                 <w:szCs w:val="18"/>
               </w:rPr>
-              <w:lastRenderedPageBreak/>
               <w:t>clean_inflation</w:t>
             </w:r>
             <w:proofErr w:type="spellEnd"/>
@@ -576,18 +2113,6 @@
               </w:rPr>
               <w:t>)</w:t>
             </w:r>
-          </w:p>
-          <w:p>
-            <w:pPr>
-              <w:pStyle w:val="HTMLPreformatted"/>
-              <w:shd w:val="clear" w:color="auto" w:fill="141414"/>
-              <w:rPr>
-                <w:rFonts w:ascii="Menlo" w:hAnsi="Menlo" w:cs="Menlo"/>
-                <w:color w:val="F8F8F8"/>
-                <w:sz w:val="18"/>
-                <w:szCs w:val="18"/>
-              </w:rPr>
-            </w:pPr>
           </w:p>
         </w:tc>
         <w:tc>
@@ -703,18 +2228,6 @@
               <w:t>)</w:t>
             </w:r>
           </w:p>
-          <w:p>
-            <w:pPr>
-              <w:pStyle w:val="HTMLPreformatted"/>
-              <w:shd w:val="clear" w:color="auto" w:fill="141414"/>
-              <w:rPr>
-                <w:rFonts w:ascii="Menlo" w:hAnsi="Menlo" w:cs="Menlo"/>
-                <w:color w:val="9B703F"/>
-                <w:sz w:val="18"/>
-                <w:szCs w:val="18"/>
-              </w:rPr>
-            </w:pPr>
-          </w:p>
         </w:tc>
         <w:tc>
           <w:tcPr>
@@ -813,18 +2326,6 @@
               <w:t>)</w:t>
             </w:r>
           </w:p>
-          <w:p>
-            <w:pPr>
-              <w:pStyle w:val="HTMLPreformatted"/>
-              <w:shd w:val="clear" w:color="auto" w:fill="141414"/>
-              <w:rPr>
-                <w:rFonts w:ascii="Menlo" w:hAnsi="Menlo" w:cs="Menlo"/>
-                <w:color w:val="9B703F"/>
-                <w:sz w:val="18"/>
-                <w:szCs w:val="18"/>
-              </w:rPr>
-            </w:pPr>
-          </w:p>
         </w:tc>
         <w:tc>
           <w:tcPr>
@@ -1002,18 +2503,6 @@
               <w:t>)</w:t>
             </w:r>
           </w:p>
-          <w:p>
-            <w:pPr>
-              <w:pStyle w:val="HTMLPreformatted"/>
-              <w:shd w:val="clear" w:color="auto" w:fill="141414"/>
-              <w:rPr>
-                <w:rFonts w:ascii="Menlo" w:hAnsi="Menlo" w:cs="Menlo"/>
-                <w:color w:val="9B703F"/>
-                <w:sz w:val="18"/>
-                <w:szCs w:val="18"/>
-              </w:rPr>
-            </w:pPr>
-          </w:p>
         </w:tc>
         <w:tc>
           <w:tcPr>
@@ -1051,10 +2540,24 @@
         <w:t xml:space="preserve">Following this step, the main transformation wrapper was called and the individual features were transformed and then scaled. </w:t>
       </w:r>
     </w:p>
-    <w:p/>
-    <w:p>
-      <w:r>
-        <w:t xml:space="preserve">First up were the monetary columns. </w:t>
+    <w:p>
+      <w:pPr>
+        <w:pStyle w:val="Heading3"/>
+      </w:pPr>
+      <w:bookmarkStart w:id="12" w:name="_Toc89509626"/>
+      <w:bookmarkStart w:id="13" w:name="_Toc89509827"/>
+      <w:r>
+        <w:t>Transformations</w:t>
+      </w:r>
+      <w:bookmarkEnd w:id="12"/>
+      <w:bookmarkEnd w:id="13"/>
+    </w:p>
+    <w:p>
+      <w:r>
+        <w:t>First up were the monetary columns</w:t>
+      </w:r>
+      <w:r>
+        <w:t xml:space="preserve">. </w:t>
       </w:r>
       <w:r>
         <w:rPr>
@@ -1111,8 +2614,40 @@
                 <m:sSubPr>
                   <m:ctrlPr>
                     <w:rPr>
+                      <w:rFonts w:ascii="Cambria Math" w:eastAsiaTheme="minorHAnsi" w:hAnsi="Cambria Math" w:cstheme="minorBidi"/>
+                      <w:i/>
+                      <w:sz w:val="24"/>
+                      <w:szCs w:val="24"/>
+                    </w:rPr>
+                  </m:ctrlPr>
+                </m:sSubPr>
+                <m:e>
+                  <m:r>
+                    <w:rPr>
                       <w:rFonts w:ascii="Cambria Math" w:hAnsi="Cambria Math"/>
+                    </w:rPr>
+                    <m:t>CPI</m:t>
+                  </m:r>
+                </m:e>
+                <m:sub>
+                  <m:r>
+                    <w:rPr>
+                      <w:rFonts w:ascii="Cambria Math" w:hAnsi="Cambria Math"/>
+                    </w:rPr>
+                    <m:t>2021</m:t>
+                  </m:r>
+                </m:sub>
+              </m:sSub>
+            </m:num>
+            <m:den>
+              <m:sSub>
+                <m:sSubPr>
+                  <m:ctrlPr>
+                    <w:rPr>
+                      <w:rFonts w:ascii="Cambria Math" w:eastAsiaTheme="minorHAnsi" w:hAnsi="Cambria Math" w:cstheme="minorBidi"/>
                       <w:i/>
+                      <w:sz w:val="24"/>
+                      <w:szCs w:val="24"/>
                     </w:rPr>
                   </m:ctrlPr>
                 </m:sSubPr>
@@ -1133,34 +2668,6 @@
                   </m:r>
                 </m:sub>
               </m:sSub>
-            </m:num>
-            <m:den>
-              <m:sSub>
-                <m:sSubPr>
-                  <m:ctrlPr>
-                    <w:rPr>
-                      <w:rFonts w:ascii="Cambria Math" w:hAnsi="Cambria Math"/>
-                      <w:i/>
-                    </w:rPr>
-                  </m:ctrlPr>
-                </m:sSubPr>
-                <m:e>
-                  <m:r>
-                    <w:rPr>
-                      <w:rFonts w:ascii="Cambria Math" w:hAnsi="Cambria Math"/>
-                    </w:rPr>
-                    <m:t>CPI</m:t>
-                  </m:r>
-                </m:e>
-                <m:sub>
-                  <m:r>
-                    <w:rPr>
-                      <w:rFonts w:ascii="Cambria Math" w:hAnsi="Cambria Math"/>
-                    </w:rPr>
-                    <m:t>2021</m:t>
-                  </m:r>
-                </m:sub>
-              </m:sSub>
             </m:den>
           </m:f>
           <m:r>
@@ -1177,13 +2684,53 @@
       <w:r>
         <w:t xml:space="preserve">Where </w:t>
       </w:r>
-      <w:proofErr w:type="spellStart"/>
-      <w:r>
-        <w:t>CPIyear</w:t>
-      </w:r>
-      <w:proofErr w:type="spellEnd"/>
-      <w:r>
-        <w:t xml:space="preserve"> is defined as the CPI value for the year the movie was released and CPI2021 is defined as the CPI value for January 2021.</w:t>
+      <w:r>
+        <w:rPr>
+          <w:i/>
+          <w:iCs/>
+        </w:rPr>
+        <w:t>CPI</w:t>
+      </w:r>
+      <w:r>
+        <w:rPr>
+          <w:i/>
+          <w:iCs/>
+        </w:rPr>
+        <w:t>-</w:t>
+      </w:r>
+      <w:r>
+        <w:rPr>
+          <w:i/>
+          <w:iCs/>
+        </w:rPr>
+        <w:t>year</w:t>
+      </w:r>
+      <w:r>
+        <w:t xml:space="preserve"> is defined as the CPI value for the year the movie was released and </w:t>
+      </w:r>
+      <w:r>
+        <w:rPr>
+          <w:i/>
+          <w:iCs/>
+        </w:rPr>
+        <w:t>CPI</w:t>
+      </w:r>
+      <w:r>
+        <w:rPr>
+          <w:i/>
+          <w:iCs/>
+        </w:rPr>
+        <w:t>-</w:t>
+      </w:r>
+      <w:r>
+        <w:rPr>
+          <w:i/>
+          <w:iCs/>
+        </w:rPr>
+        <w:t>2021</w:t>
+      </w:r>
+      <w:r>
+        <w:t xml:space="preserve"> is defined as the CPI value for January 2021.</w:t>
       </w:r>
     </w:p>
     <w:p/>
@@ -1362,8 +2909,16 @@
     </w:tbl>
     <w:p/>
     <w:p>
-      <w:r>
-        <w:t xml:space="preserve">Next the </w:t>
+      <w:pPr>
+        <w:rPr>
+          <w:rFonts w:asciiTheme="minorHAnsi" w:hAnsiTheme="minorHAnsi" w:cstheme="minorBidi"/>
+        </w:rPr>
+      </w:pPr>
+      <w:r>
+        <w:t xml:space="preserve">Next </w:t>
+      </w:r>
+      <w:r>
+        <w:t xml:space="preserve">the </w:t>
       </w:r>
       <w:r>
         <w:rPr>
@@ -1445,7 +3000,13 @@
       </w:r>
       <w:proofErr w:type="spellEnd"/>
       <w:r>
-        <w:t xml:space="preserve"> - 02. There were no null date values so imputing was not a concern. </w:t>
+        <w:t xml:space="preserve"> - 02. There were no null date values so imputing was not a concern.</w:t>
+      </w:r>
+      <w:r>
+        <w:rPr>
+          <w:rFonts w:asciiTheme="minorHAnsi" w:hAnsiTheme="minorHAnsi" w:cstheme="minorBidi"/>
+        </w:rPr>
+        <w:t> </w:t>
       </w:r>
     </w:p>
     <w:p/>
@@ -1674,13 +3235,11 @@
           </w:tcPr>
           <w:p>
             <w:r>
-              <w:t xml:space="preserve">Date value expanded into 3 columns in </w:t>
-            </w:r>
-            <w:proofErr w:type="spellStart"/>
-            <w:r>
-              <w:t>the passed</w:t>
-            </w:r>
-            <w:proofErr w:type="spellEnd"/>
+              <w:t xml:space="preserve">Date value expanded into 3 columns in the </w:t>
+            </w:r>
+            <w:r>
+              <w:t>given</w:t>
+            </w:r>
             <w:r>
               <w:t xml:space="preserve"> data frame.</w:t>
             </w:r>
@@ -1718,7 +3277,13 @@
         <w:t>Region.</w:t>
       </w:r>
       <w:r>
-        <w:t xml:space="preserve"> This was done by finding the countries ISO code and corresponding region code through the UN database. (LINK)</w:t>
+        <w:t xml:space="preserve"> This was done by finding the countries ISO code and corresponding region code through the UN database. (</w:t>
+      </w:r>
+      <w:r>
+        <w:t>https://raw.githubusercontent.com/lukes/ISO-3166-Countries-with-Regional-Codes/master/all/all.csv</w:t>
+      </w:r>
+      <w:r>
+        <w:t>)</w:t>
       </w:r>
       <w:r>
         <w:t>. This was accomplished with the following functions.</w:t>
@@ -2055,6 +3620,7 @@
           <w:i/>
           <w:iCs/>
         </w:rPr>
+        <w:lastRenderedPageBreak/>
         <w:t>Title</w:t>
       </w:r>
       <w:r>
@@ -2187,10 +3753,20 @@
         <w:t>, the original columns were dropped.</w:t>
       </w:r>
     </w:p>
-    <w:p/>
-    <w:p>
-      <w:r>
-        <w:lastRenderedPageBreak/>
+    <w:p>
+      <w:pPr>
+        <w:pStyle w:val="Heading3"/>
+      </w:pPr>
+      <w:bookmarkStart w:id="14" w:name="_Toc89509627"/>
+      <w:bookmarkStart w:id="15" w:name="_Toc89509828"/>
+      <w:r>
+        <w:t>Imputing and Scaling</w:t>
+      </w:r>
+      <w:bookmarkEnd w:id="14"/>
+      <w:bookmarkEnd w:id="15"/>
+    </w:p>
+    <w:p>
+      <w:r>
         <w:t>Once the transformation of each column was done, any missing value was imputed. This was done by determining what columns had missing values and imputing the necessary columns. To do this I made a function that calculated the percentage of each column that was missing and split it into numerical and categorical variables in case we needed to use different methods of imputing. This was accomplished with the following function.</w:t>
       </w:r>
     </w:p>
@@ -2365,6 +3941,31 @@
     <w:p/>
     <w:p>
       <w:r>
+        <w:t xml:space="preserve">Following imputing, all features were scaled using </w:t>
+      </w:r>
+      <w:proofErr w:type="spellStart"/>
+      <w:r>
+        <w:t>Sklearn’s</w:t>
+      </w:r>
+      <w:proofErr w:type="spellEnd"/>
+      <w:r>
+        <w:t xml:space="preserve"> Standard Scalar fitted to the training dataset and applied to the testing and validation datasets.</w:t>
+      </w:r>
+    </w:p>
+    <w:p>
+      <w:pPr>
+        <w:pStyle w:val="Heading3"/>
+      </w:pPr>
+      <w:bookmarkStart w:id="16" w:name="_Toc89509628"/>
+      <w:bookmarkStart w:id="17" w:name="_Toc89509829"/>
+      <w:r>
+        <w:t>Wrapper Functions</w:t>
+      </w:r>
+      <w:bookmarkEnd w:id="16"/>
+      <w:bookmarkEnd w:id="17"/>
+    </w:p>
+    <w:p>
+      <w:r>
         <w:t xml:space="preserve">The final preprocessing function that gets called by the other modules consists of only 5 function calls. That wrapper function and the final transformation function are as follows. </w:t>
       </w:r>
     </w:p>
@@ -2597,11 +4198,9 @@
             <w:tcW w:w="3190" w:type="dxa"/>
           </w:tcPr>
           <w:p>
-            <w:proofErr w:type="spellStart"/>
-            <w:r>
-              <w:t>Tranformation</w:t>
-            </w:r>
-            <w:proofErr w:type="spellEnd"/>
+            <w:r>
+              <w:t>Transformation</w:t>
+            </w:r>
             <w:r>
               <w:t xml:space="preserve"> function. Returns transformed train test and validation data frames</w:t>
             </w:r>
@@ -2642,6 +4241,7 @@
                 <w:sz w:val="18"/>
                 <w:szCs w:val="18"/>
               </w:rPr>
+              <w:lastRenderedPageBreak/>
               <w:t>preprocess</w:t>
             </w:r>
             <w:r>
@@ -2783,16 +4383,47 @@
     </w:tbl>
     <w:p/>
     <w:p>
-      <w:r>
-        <w:t>Once the preprocessing was completed. I began work on our EDA. My goal for this section was to create simple, clear, plots that showed how our data was set up and potentially bring to light any interesting patterns before we got into modeling. The file TestEDA.py contains 14 individual functions, 12 of which produce plots. 2 of the functions perform low level statistical analyses that we ran for the report and for the GUI.</w:t>
-      </w:r>
+      <w:pPr>
+        <w:pStyle w:val="Heading2"/>
+      </w:pPr>
+      <w:bookmarkStart w:id="18" w:name="_Toc89509629"/>
+      <w:bookmarkStart w:id="19" w:name="_Toc89509830"/>
+      <w:r>
+        <w:t>TestEDA.py</w:t>
+      </w:r>
+      <w:bookmarkEnd w:id="18"/>
+      <w:bookmarkEnd w:id="19"/>
     </w:p>
     <w:p/>
     <w:p>
       <w:r>
+        <w:t xml:space="preserve">Once the preprocessing was completed. I began work on our EDA. My goal for this section was to create simple, </w:t>
+      </w:r>
+      <w:r>
+        <w:t>explanatory</w:t>
+      </w:r>
+      <w:r>
+        <w:t>, plots that showed how our data was set up and potentially bring to light any interesting patterns before we got into modeling. The file TestEDA.py contains 14 individual functions, 12 of which produce plots. 2 of the functions perform low level statistical analyses that we ran for the report and for the GUI.</w:t>
+      </w:r>
+    </w:p>
+    <w:p>
+      <w:pPr>
+        <w:pStyle w:val="Heading3"/>
+      </w:pPr>
+      <w:bookmarkStart w:id="20" w:name="_Toc89509630"/>
+      <w:bookmarkStart w:id="21" w:name="_Toc89509831"/>
+      <w:r>
+        <w:t>Function Descriptions</w:t>
+      </w:r>
+      <w:bookmarkEnd w:id="20"/>
+      <w:bookmarkEnd w:id="21"/>
+    </w:p>
+    <w:p>
+      <w:r>
         <w:t>The following functions can be found in the TestEDA.py file and run to produce plots or statistics.</w:t>
       </w:r>
     </w:p>
+    <w:p/>
     <w:tbl>
       <w:tblPr>
         <w:tblStyle w:val="TableGrid"/>
@@ -3407,7 +5038,6 @@
                 <w:sz w:val="18"/>
                 <w:szCs w:val="18"/>
               </w:rPr>
-              <w:lastRenderedPageBreak/>
               <w:t>plot_vote_by_decade</w:t>
             </w:r>
             <w:proofErr w:type="spellEnd"/>
@@ -3609,6 +5239,7 @@
                 <w:sz w:val="18"/>
                 <w:szCs w:val="18"/>
               </w:rPr>
+              <w:lastRenderedPageBreak/>
               <w:t>statsdf</w:t>
             </w:r>
             <w:proofErr w:type="spellEnd"/>
@@ -3647,15 +5278,13 @@
           </w:tcPr>
           <w:p>
             <w:r>
-              <w:t xml:space="preserve">Creates a statistics </w:t>
-            </w:r>
-            <w:proofErr w:type="spellStart"/>
-            <w:r>
-              <w:t>dataframe</w:t>
-            </w:r>
-            <w:proofErr w:type="spellEnd"/>
-            <w:r>
-              <w:t xml:space="preserve"> with basic stats</w:t>
+              <w:t>Creates a statistics data</w:t>
+            </w:r>
+            <w:r>
+              <w:t xml:space="preserve"> </w:t>
+            </w:r>
+            <w:r>
+              <w:t>frame with basic stats</w:t>
             </w:r>
           </w:p>
         </w:tc>
@@ -3796,36 +5425,37 @@
       </w:tr>
     </w:tbl>
     <w:p/>
+    <w:p>
+      <w:pPr>
+        <w:pStyle w:val="Heading1"/>
+      </w:pPr>
+      <w:bookmarkStart w:id="22" w:name="_Toc89509631"/>
+      <w:bookmarkStart w:id="23" w:name="_Toc89509832"/>
+      <w:r>
+        <w:t>Results</w:t>
+      </w:r>
+      <w:bookmarkEnd w:id="22"/>
+      <w:bookmarkEnd w:id="23"/>
+    </w:p>
     <w:p/>
     <w:p>
-      <w:pPr>
-        <w:rPr>
-          <w:b/>
-          <w:bCs/>
-        </w:rPr>
-      </w:pPr>
-      <w:r>
-        <w:rPr>
-          <w:b/>
-          <w:bCs/>
-        </w:rPr>
-        <w:t xml:space="preserve">RESULTS </w:t>
-      </w:r>
-    </w:p>
-    <w:p>
-      <w:pPr>
-        <w:rPr>
-          <w:b/>
-          <w:bCs/>
-        </w:rPr>
-      </w:pPr>
-    </w:p>
-    <w:p>
       <w:r>
         <w:t>The results from my section of the project are best shown through the EDA plots that I created following the preprocessing.</w:t>
       </w:r>
     </w:p>
     <w:p/>
+    <w:p>
+      <w:pPr>
+        <w:pStyle w:val="Heading2"/>
+      </w:pPr>
+      <w:bookmarkStart w:id="24" w:name="_Toc89509632"/>
+      <w:bookmarkStart w:id="25" w:name="_Toc89509833"/>
+      <w:r>
+        <w:t>Numerical/Categorical Variables</w:t>
+      </w:r>
+      <w:bookmarkEnd w:id="24"/>
+      <w:bookmarkEnd w:id="25"/>
+    </w:p>
     <w:p>
       <w:r>
         <w:t xml:space="preserve">First we have the simple histograms that describe the numeric variables. </w:t>
@@ -3850,7 +5480,7 @@
                     <pic:cNvPicPr/>
                   </pic:nvPicPr>
                   <pic:blipFill>
-                    <a:blip r:embed="rId5" cstate="print">
+                    <a:blip r:embed="rId10" cstate="print">
                       <a:extLst>
                         <a:ext uri="{28A0092B-C50C-407E-A947-70E740481C1C}">
                           <a14:useLocalDpi xmlns:a14="http://schemas.microsoft.com/office/drawing/2010/main" val="0"/>
@@ -3896,7 +5526,7 @@
                     <pic:cNvPicPr/>
                   </pic:nvPicPr>
                   <pic:blipFill>
-                    <a:blip r:embed="rId6" cstate="print">
+                    <a:blip r:embed="rId11" cstate="print">
                       <a:extLst>
                         <a:ext uri="{28A0092B-C50C-407E-A947-70E740481C1C}">
                           <a14:useLocalDpi xmlns:a14="http://schemas.microsoft.com/office/drawing/2010/main" val="0"/>
@@ -3971,7 +5601,7 @@
                     <pic:cNvPicPr/>
                   </pic:nvPicPr>
                   <pic:blipFill>
-                    <a:blip r:embed="rId7" cstate="print">
+                    <a:blip r:embed="rId12" cstate="print">
                       <a:extLst>
                         <a:ext uri="{28A0092B-C50C-407E-A947-70E740481C1C}">
                           <a14:useLocalDpi xmlns:a14="http://schemas.microsoft.com/office/drawing/2010/main" val="0"/>
@@ -4009,7 +5639,13 @@
     <w:p/>
     <w:p>
       <w:r>
-        <w:t xml:space="preserve">Next we can look towards some of the categorical variables. First, I made a simple bar plot showing the counts of movies made in each region. </w:t>
+        <w:t xml:space="preserve">Next we can look </w:t>
+      </w:r>
+      <w:r>
+        <w:t>at</w:t>
+      </w:r>
+      <w:r>
+        <w:t xml:space="preserve"> some of the categorical variables. First, I made a simple bar plot showing the counts of movies made in each region. </w:t>
       </w:r>
     </w:p>
     <w:p>
@@ -4033,7 +5669,7 @@
                     <pic:cNvPicPr/>
                   </pic:nvPicPr>
                   <pic:blipFill>
-                    <a:blip r:embed="rId8">
+                    <a:blip r:embed="rId13">
                       <a:extLst>
                         <a:ext uri="{28A0092B-C50C-407E-A947-70E740481C1C}">
                           <a14:useLocalDpi xmlns:a14="http://schemas.microsoft.com/office/drawing/2010/main" val="0"/>
@@ -4066,7 +5702,18 @@
         <w:t>It’s clear that the Americas, Asia, and Europe have created the vast majority of the movies in the data set. This can be explained by these regions having the largest GDPs of the world and therefore having the resources to finance the most movies.</w:t>
       </w:r>
     </w:p>
-    <w:p/>
+    <w:p>
+      <w:pPr>
+        <w:pStyle w:val="Heading2"/>
+      </w:pPr>
+      <w:bookmarkStart w:id="26" w:name="_Toc89509633"/>
+      <w:bookmarkStart w:id="27" w:name="_Toc89509834"/>
+      <w:r>
+        <w:t>Effects</w:t>
+      </w:r>
+      <w:bookmarkEnd w:id="26"/>
+      <w:bookmarkEnd w:id="27"/>
+    </w:p>
     <w:p>
       <w:r>
         <w:t>Next I wanted to look at low level effects on our dependent variable. First I looked at the monetary effects.</w:t>
@@ -4093,7 +5740,7 @@
                     <pic:cNvPicPr/>
                   </pic:nvPicPr>
                   <pic:blipFill>
-                    <a:blip r:embed="rId9">
+                    <a:blip r:embed="rId14">
                       <a:extLst>
                         <a:ext uri="{28A0092B-C50C-407E-A947-70E740481C1C}">
                           <a14:useLocalDpi xmlns:a14="http://schemas.microsoft.com/office/drawing/2010/main" val="0"/>
@@ -4190,7 +5837,7 @@
                     <pic:cNvPicPr/>
                   </pic:nvPicPr>
                   <pic:blipFill>
-                    <a:blip r:embed="rId10">
+                    <a:blip r:embed="rId15">
                       <a:extLst>
                         <a:ext uri="{28A0092B-C50C-407E-A947-70E740481C1C}">
                           <a14:useLocalDpi xmlns:a14="http://schemas.microsoft.com/office/drawing/2010/main" val="0"/>
@@ -4219,24 +5866,30 @@
     </w:p>
     <w:p>
       <w:r>
-        <w:t xml:space="preserve">This plot highlights a negative trend with the year the movie was released and the weighted average vote. This can potentially be explained by the volume of movies released increasing with time leaving the possibility for more bad movies to bring down the average. In order to see if this was a significant finding I ran a one-way ANOVA on decade released and average vote. This </w:t>
-      </w:r>
-      <w:r>
-        <w:t>confirmed that the decade did significantly affect the weighted average vote of a movie (p=0.0)</w:t>
-      </w:r>
-      <w:r>
-        <w:t>.</w:t>
+        <w:t xml:space="preserve">This plot highlights a negative trend with the year the movie was released and the weighted average vote. This can potentially be explained by the volume of movies released increasing with time leaving the </w:t>
+      </w:r>
+      <w:r>
+        <w:lastRenderedPageBreak/>
+        <w:t>possibility for more bad movies to bring down the average. In order to see if this was a significant finding I ran a one-way ANOVA on decade released and average vote</w:t>
+      </w:r>
+      <w:r>
+        <w:t>. This confirmed that the decade did significantly affect the weighted average vote of a movie (p=0.0).</w:t>
       </w:r>
     </w:p>
     <w:p/>
     <w:p>
-      <w:r>
-        <w:lastRenderedPageBreak/>
+      <w:pPr>
+        <w:rPr>
+          <w:rFonts w:asciiTheme="minorHAnsi" w:hAnsiTheme="minorHAnsi" w:cstheme="minorBidi"/>
+        </w:rPr>
+      </w:pPr>
+      <w:r>
         <w:t>The final EDA plot that I created was a correlation matrix to see if any other effects jumped out.</w:t>
       </w:r>
     </w:p>
     <w:p>
       <w:pPr>
+        <w:jc w:val="center"/>
         <w:rPr>
           <w:b/>
           <w:bCs/>
@@ -4250,7 +5903,7 @@
         </w:rPr>
         <w:drawing>
           <wp:inline distT="0" distB="0" distL="0" distR="0">
-            <wp:extent cx="5943600" cy="4754880"/>
+            <wp:extent cx="5017325" cy="4013860"/>
             <wp:effectExtent l="0" t="0" r="0" b="0"/>
             <wp:docPr id="8" name="Picture 8" descr="Chart, bar chart&#10;&#10;Description automatically generated"/>
             <wp:cNvGraphicFramePr>
@@ -4264,7 +5917,7 @@
                     <pic:cNvPicPr/>
                   </pic:nvPicPr>
                   <pic:blipFill>
-                    <a:blip r:embed="rId11">
+                    <a:blip r:embed="rId16">
                       <a:extLst>
                         <a:ext uri="{28A0092B-C50C-407E-A947-70E740481C1C}">
                           <a14:useLocalDpi xmlns:a14="http://schemas.microsoft.com/office/drawing/2010/main" val="0"/>
@@ -4278,7 +5931,7 @@
                   <pic:spPr>
                     <a:xfrm>
                       <a:off x="0" y="0"/>
-                      <a:ext cx="5943600" cy="4754880"/>
+                      <a:ext cx="5017325" cy="4013860"/>
                     </a:xfrm>
                     <a:prstGeom prst="rect">
                       <a:avLst/>
@@ -4307,74 +5960,317 @@
     <w:p/>
     <w:p>
       <w:pPr>
+        <w:pStyle w:val="Heading1"/>
+      </w:pPr>
+      <w:bookmarkStart w:id="28" w:name="_Toc89509634"/>
+      <w:bookmarkStart w:id="29" w:name="_Toc89509835"/>
+      <w:r>
+        <w:t>Summary</w:t>
+      </w:r>
+      <w:bookmarkEnd w:id="28"/>
+      <w:bookmarkEnd w:id="29"/>
+    </w:p>
+    <w:p/>
+    <w:p>
+      <w:r>
+        <w:t>The conclusion of my portion of the project is that by and large our features are trustworthy and were able to be cleaned</w:t>
+      </w:r>
+      <w:r>
+        <w:t xml:space="preserve"> in a relatively straight forward manner</w:t>
+      </w:r>
+      <w:r>
+        <w:t xml:space="preserve">. Not only this, but we were able to use feature </w:t>
+      </w:r>
+      <w:r>
+        <w:lastRenderedPageBreak/>
+        <w:t xml:space="preserve">engineering on many of our </w:t>
+      </w:r>
+      <w:r>
+        <w:t>variables</w:t>
+      </w:r>
+      <w:r>
+        <w:t xml:space="preserve"> which will hopefully give the model more insight into movie ratings. I was also able to discover effects with the average vote against other features with no modeling. This made me very confident in our ability to predict the success of a movie given all of our features going into the modeling section.</w:t>
+      </w:r>
+      <w:r>
+        <w:t xml:space="preserve"> Overall, once the preprocessing and EDA sections were complete I was confident in passing the data onto the modeling section.</w:t>
+      </w:r>
+    </w:p>
+    <w:p>
+      <w:pPr>
+        <w:pStyle w:val="Heading1"/>
+      </w:pPr>
+      <w:bookmarkStart w:id="30" w:name="_Toc89509635"/>
+      <w:bookmarkStart w:id="31" w:name="_Toc89509836"/>
+      <w:r>
+        <w:t>Code Percentage</w:t>
+      </w:r>
+      <w:bookmarkEnd w:id="30"/>
+      <w:bookmarkEnd w:id="31"/>
+    </w:p>
+    <w:p/>
+    <w:p>
+      <w:r>
+        <w:t>I took 0% of my written code from the internet</w:t>
+      </w:r>
+      <w:r>
+        <w:t xml:space="preserve"> outside of syntax assistance for python packages which I have cited below</w:t>
+      </w:r>
+      <w:r>
+        <w:t xml:space="preserve">. However, Josh did help with </w:t>
+      </w:r>
+      <w:r>
+        <w:t xml:space="preserve">parts of </w:t>
+      </w:r>
+      <w:r>
+        <w:t>the categorical variable encoding which I discussed in this report</w:t>
+      </w:r>
+      <w:r>
+        <w:t xml:space="preserve">. For reference, </w:t>
+      </w:r>
+      <w:r>
+        <w:t xml:space="preserve">I only included function names that I wrote </w:t>
+      </w:r>
+      <w:r>
+        <w:t xml:space="preserve">entirely </w:t>
+      </w:r>
+      <w:r>
+        <w:t>myself</w:t>
+      </w:r>
+      <w:r>
+        <w:t xml:space="preserve"> so any other functions in the code files I have mentioned were not written by me</w:t>
+      </w:r>
+      <w:r>
+        <w:t>.</w:t>
+      </w:r>
+    </w:p>
+    <w:p>
+      <w:pPr>
+        <w:pStyle w:val="Heading1"/>
+      </w:pPr>
+      <w:bookmarkStart w:id="32" w:name="_Toc89509636"/>
+      <w:bookmarkStart w:id="33" w:name="_Toc89509837"/>
+      <w:r>
+        <w:t>References</w:t>
+      </w:r>
+      <w:bookmarkEnd w:id="32"/>
+      <w:bookmarkEnd w:id="33"/>
+    </w:p>
+    <w:p>
+      <w:pPr>
         <w:rPr>
           <w:b/>
           <w:bCs/>
         </w:rPr>
       </w:pPr>
-      <w:r>
+    </w:p>
+    <w:p>
+      <w:pPr>
+        <w:pStyle w:val="ListParagraph"/>
+        <w:numPr>
+          <w:ilvl w:val="0"/>
+          <w:numId w:val="9"/>
+        </w:numPr>
+      </w:pPr>
+      <w:hyperlink r:id="rId17" w:history="1">
+        <w:r>
+          <w:rPr>
+            <w:rStyle w:val="Hyperlink"/>
+            <w:rFonts w:ascii="Arial" w:hAnsi="Arial" w:cs="Arial"/>
+          </w:rPr>
+          <w:t>https://www.visualcapitalist.com/global-gdp-by-region-distribution-map/</w:t>
+        </w:r>
+      </w:hyperlink>
+    </w:p>
+    <w:p>
+      <w:pPr>
+        <w:pStyle w:val="ListParagraph"/>
+        <w:numPr>
+          <w:ilvl w:val="0"/>
+          <w:numId w:val="9"/>
+        </w:numPr>
         <w:rPr>
-          <w:b/>
-          <w:bCs/>
+          <w:color w:val="000000"/>
         </w:rPr>
-        <w:t xml:space="preserve">SUMMARIZE </w:t>
-      </w:r>
-    </w:p>
-    <w:p>
-      <w:pPr>
+      </w:pPr>
+      <w:hyperlink r:id="rId18" w:history="1">
+        <w:r>
+          <w:rPr>
+            <w:rStyle w:val="Hyperlink"/>
+            <w:rFonts w:ascii="Arial" w:hAnsi="Arial" w:cs="Arial"/>
+          </w:rPr>
+          <w:t>https://help.imdb.com/article/imdb/track-movies-tv/weighted-average-ratings/GWT2DSBYVT2F25SK?ref_=helpsect_pro_2_8#</w:t>
+        </w:r>
+      </w:hyperlink>
+    </w:p>
+    <w:p>
+      <w:pPr>
+        <w:pStyle w:val="ListParagraph"/>
+        <w:numPr>
+          <w:ilvl w:val="0"/>
+          <w:numId w:val="9"/>
+        </w:numPr>
+      </w:pPr>
+      <w:hyperlink r:id="rId19" w:history="1">
+        <w:r>
+          <w:rPr>
+            <w:rStyle w:val="Hyperlink"/>
+            <w:rFonts w:ascii="Arial" w:hAnsi="Arial" w:cs="Arial"/>
+          </w:rPr>
+          <w:t>https://www.kaggle.com/stefanoleone992/imdb-extensive-dataset</w:t>
+        </w:r>
+      </w:hyperlink>
+    </w:p>
+    <w:p>
+      <w:pPr>
+        <w:pStyle w:val="ListParagraph"/>
+        <w:numPr>
+          <w:ilvl w:val="0"/>
+          <w:numId w:val="9"/>
+        </w:numPr>
         <w:rPr>
-          <w:b/>
-          <w:bCs/>
+          <w:color w:val="000000"/>
         </w:rPr>
       </w:pPr>
-    </w:p>
-    <w:p>
-      <w:r>
-        <w:t>The conclusion of my portion of the project is that by and large our features are trustworthy and were able to be cleaned. Not only this, but we were able to use feature engineering on many of our features which will hopefully give the model more insight into movie ratings. I was also able to discover effects with the average vote against other features with no modeling. This made me very confident in our ability to predict the success of a movie given all of our features going into the modeling section.</w:t>
-      </w:r>
-    </w:p>
-    <w:p/>
-    <w:p/>
-    <w:p/>
-    <w:p>
-      <w:pPr>
+      <w:hyperlink r:id="rId20" w:history="1">
+        <w:r>
+          <w:rPr>
+            <w:rStyle w:val="Hyperlink"/>
+            <w:rFonts w:ascii="Arial" w:hAnsi="Arial" w:cs="Arial"/>
+          </w:rPr>
+          <w:t>https://github.com/lukes/ISO-3166-Countries-with-Regional-Codes</w:t>
+        </w:r>
+      </w:hyperlink>
+    </w:p>
+    <w:p>
+      <w:pPr>
+        <w:pStyle w:val="ListParagraph"/>
+        <w:numPr>
+          <w:ilvl w:val="0"/>
+          <w:numId w:val="9"/>
+        </w:numPr>
         <w:rPr>
-          <w:b/>
-          <w:bCs/>
+          <w:color w:val="000000"/>
         </w:rPr>
       </w:pPr>
-      <w:r>
+      <w:hyperlink r:id="rId21" w:history="1">
+        <w:r>
+          <w:rPr>
+            <w:rStyle w:val="Hyperlink"/>
+            <w:rFonts w:ascii="Arial" w:hAnsi="Arial" w:cs="Arial"/>
+          </w:rPr>
+          <w:t>https://fred.stlouisfed.org/series/CPIAUCNS</w:t>
+        </w:r>
+      </w:hyperlink>
+    </w:p>
+    <w:p>
+      <w:pPr>
+        <w:pStyle w:val="ListParagraph"/>
+        <w:numPr>
+          <w:ilvl w:val="0"/>
+          <w:numId w:val="9"/>
+        </w:numPr>
         <w:rPr>
-          <w:b/>
-          <w:bCs/>
+          <w:color w:val="000000"/>
         </w:rPr>
-        <w:lastRenderedPageBreak/>
-        <w:t>PERCENTAGE CODE NOT MINE (none. But josh helped with the cat encoding a lot)</w:t>
-      </w:r>
-    </w:p>
-    <w:p/>
-    <w:p>
-      <w:r>
-        <w:t>I took 0% of my written code from the internet. However, Josh did help with the categorical variable encoding which I discussed in this report, however I only included function names that I wrote myself.</w:t>
-      </w:r>
-      <w:bookmarkStart w:id="0" w:name="_GoBack"/>
-      <w:bookmarkEnd w:id="0"/>
-    </w:p>
-    <w:p/>
-    <w:p>
-      <w:pPr>
+      </w:pPr>
+      <w:hyperlink r:id="rId22" w:history="1">
+        <w:r>
+          <w:rPr>
+            <w:rStyle w:val="Hyperlink"/>
+          </w:rPr>
+          <w:t>https://pandas.pydata.org/docs/</w:t>
+        </w:r>
+      </w:hyperlink>
+    </w:p>
+    <w:p>
+      <w:pPr>
+        <w:pStyle w:val="ListParagraph"/>
+        <w:numPr>
+          <w:ilvl w:val="0"/>
+          <w:numId w:val="9"/>
+        </w:numPr>
         <w:rPr>
-          <w:b/>
-          <w:bCs/>
+          <w:color w:val="000000"/>
         </w:rPr>
       </w:pPr>
-      <w:r>
+      <w:hyperlink r:id="rId23" w:history="1">
+        <w:r>
+          <w:rPr>
+            <w:rStyle w:val="Hyperlink"/>
+          </w:rPr>
+          <w:t>https://numpy.org/doc/1.21/</w:t>
+        </w:r>
+      </w:hyperlink>
+    </w:p>
+    <w:p>
+      <w:pPr>
+        <w:pStyle w:val="ListParagraph"/>
+        <w:numPr>
+          <w:ilvl w:val="0"/>
+          <w:numId w:val="9"/>
+        </w:numPr>
         <w:rPr>
-          <w:b/>
-          <w:bCs/>
+          <w:color w:val="000000"/>
         </w:rPr>
-        <w:t>REFERENCES</w:t>
-      </w:r>
+      </w:pPr>
+      <w:hyperlink r:id="rId24" w:history="1">
+        <w:r>
+          <w:rPr>
+            <w:rStyle w:val="Hyperlink"/>
+          </w:rPr>
+          <w:t>https://seaborn.pydata.org/</w:t>
+        </w:r>
+      </w:hyperlink>
+    </w:p>
+    <w:p>
+      <w:pPr>
+        <w:pStyle w:val="ListParagraph"/>
+        <w:numPr>
+          <w:ilvl w:val="0"/>
+          <w:numId w:val="9"/>
+        </w:numPr>
+        <w:rPr>
+          <w:color w:val="000000"/>
+        </w:rPr>
+      </w:pPr>
+      <w:hyperlink r:id="rId25" w:history="1">
+        <w:r>
+          <w:rPr>
+            <w:rStyle w:val="Hyperlink"/>
+          </w:rPr>
+          <w:t>https://docs.scipy.org/doc/scipy/reference/</w:t>
+        </w:r>
+      </w:hyperlink>
+    </w:p>
+    <w:p>
+      <w:pPr>
+        <w:pStyle w:val="ListParagraph"/>
+        <w:numPr>
+          <w:ilvl w:val="0"/>
+          <w:numId w:val="9"/>
+        </w:numPr>
+        <w:rPr>
+          <w:color w:val="000000"/>
+        </w:rPr>
+      </w:pPr>
+      <w:hyperlink r:id="rId26" w:history="1">
+        <w:r>
+          <w:rPr>
+            <w:rStyle w:val="Hyperlink"/>
+          </w:rPr>
+          <w:t>https://scikit-learn.org/stable/</w:t>
+        </w:r>
+      </w:hyperlink>
+    </w:p>
+    <w:p>
+      <w:pPr>
+        <w:ind w:left="360"/>
+        <w:rPr>
+          <w:color w:val="000000"/>
+        </w:rPr>
+      </w:pPr>
+      <w:bookmarkStart w:id="34" w:name="_GoBack"/>
+      <w:bookmarkEnd w:id="34"/>
     </w:p>
     <w:p/>
     <w:sectPr>
@@ -4387,9 +6283,172 @@
 </w:document>
 </file>
 
+<file path=word/endnotes.xml><?xml version="1.0" encoding="utf-8"?>
+<w:endnotes xmlns:wpc="http://schemas.microsoft.com/office/word/2010/wordprocessingCanvas" xmlns:cx="http://schemas.microsoft.com/office/drawing/2014/chartex" xmlns:cx1="http://schemas.microsoft.com/office/drawing/2015/9/8/chartex" xmlns:cx2="http://schemas.microsoft.com/office/drawing/2015/10/21/chartex" xmlns:cx3="http://schemas.microsoft.com/office/drawing/2016/5/9/chartex" xmlns:cx4="http://schemas.microsoft.com/office/drawing/2016/5/10/chartex" xmlns:cx5="http://schemas.microsoft.com/office/drawing/2016/5/11/chartex" xmlns:cx6="http://schemas.microsoft.com/office/drawing/2016/5/12/chartex" xmlns:cx7="http://schemas.microsoft.com/office/drawing/2016/5/13/chartex" xmlns:cx8="http://schemas.microsoft.com/office/drawing/2016/5/14/chartex" xmlns:mc="http://schemas.openxmlformats.org/markup-compatibility/2006" xmlns:aink="http://schemas.microsoft.com/office/drawing/2016/ink" xmlns:am3d="http://schemas.microsoft.com/office/drawing/2017/model3d" xmlns:o="urn:schemas-microsoft-com:office:office" xmlns:r="http://schemas.openxmlformats.org/officeDocument/2006/relationships" xmlns:m="http://schemas.openxmlformats.org/officeDocument/2006/math" xmlns:v="urn:schemas-microsoft-com:vml" xmlns:wp14="http://schemas.microsoft.com/office/word/2010/wordprocessingDrawing" xmlns:wp="http://schemas.openxmlformats.org/drawingml/2006/wordprocessingDrawing" xmlns:w10="urn:schemas-microsoft-com:office:word" xmlns:w="http://schemas.openxmlformats.org/wordprocessingml/2006/main" xmlns:w14="http://schemas.microsoft.com/office/word/2010/wordml" xmlns:w15="http://schemas.microsoft.com/office/word/2012/wordml" xmlns:w16cex="http://schemas.microsoft.com/office/word/2018/wordml/cex" xmlns:w16cid="http://schemas.microsoft.com/office/word/2016/wordml/cid" xmlns:w16="http://schemas.microsoft.com/office/word/2018/wordml" xmlns:w16se="http://schemas.microsoft.com/office/word/2015/wordml/symex" xmlns:wpg="http://schemas.microsoft.com/office/word/2010/wordprocessingGroup" xmlns:wpi="http://schemas.microsoft.com/office/word/2010/wordprocessingInk" xmlns:wne="http://schemas.microsoft.com/office/word/2006/wordml" xmlns:wps="http://schemas.microsoft.com/office/word/2010/wordprocessingShape" mc:Ignorable="w14 w15 w16se w16cid w16 w16cex wp14">
+  <w:endnote w:type="separator" w:id="-1">
+    <w:p>
+      <w:pPr>
+        <w:spacing w:after="0" w:line="240" w:lineRule="auto"/>
+      </w:pPr>
+      <w:r>
+        <w:separator/>
+      </w:r>
+    </w:p>
+  </w:endnote>
+  <w:endnote w:type="continuationSeparator" w:id="0">
+    <w:p>
+      <w:pPr>
+        <w:spacing w:after="0" w:line="240" w:lineRule="auto"/>
+      </w:pPr>
+      <w:r>
+        <w:continuationSeparator/>
+      </w:r>
+    </w:p>
+  </w:endnote>
+</w:endnotes>
+</file>
+
+<file path=word/footnotes.xml><?xml version="1.0" encoding="utf-8"?>
+<w:footnotes xmlns:wpc="http://schemas.microsoft.com/office/word/2010/wordprocessingCanvas" xmlns:cx="http://schemas.microsoft.com/office/drawing/2014/chartex" xmlns:cx1="http://schemas.microsoft.com/office/drawing/2015/9/8/chartex" xmlns:cx2="http://schemas.microsoft.com/office/drawing/2015/10/21/chartex" xmlns:cx3="http://schemas.microsoft.com/office/drawing/2016/5/9/chartex" xmlns:cx4="http://schemas.microsoft.com/office/drawing/2016/5/10/chartex" xmlns:cx5="http://schemas.microsoft.com/office/drawing/2016/5/11/chartex" xmlns:cx6="http://schemas.microsoft.com/office/drawing/2016/5/12/chartex" xmlns:cx7="http://schemas.microsoft.com/office/drawing/2016/5/13/chartex" xmlns:cx8="http://schemas.microsoft.com/office/drawing/2016/5/14/chartex" xmlns:mc="http://schemas.openxmlformats.org/markup-compatibility/2006" xmlns:aink="http://schemas.microsoft.com/office/drawing/2016/ink" xmlns:am3d="http://schemas.microsoft.com/office/drawing/2017/model3d" xmlns:o="urn:schemas-microsoft-com:office:office" xmlns:r="http://schemas.openxmlformats.org/officeDocument/2006/relationships" xmlns:m="http://schemas.openxmlformats.org/officeDocument/2006/math" xmlns:v="urn:schemas-microsoft-com:vml" xmlns:wp14="http://schemas.microsoft.com/office/word/2010/wordprocessingDrawing" xmlns:wp="http://schemas.openxmlformats.org/drawingml/2006/wordprocessingDrawing" xmlns:w10="urn:schemas-microsoft-com:office:word" xmlns:w="http://schemas.openxmlformats.org/wordprocessingml/2006/main" xmlns:w14="http://schemas.microsoft.com/office/word/2010/wordml" xmlns:w15="http://schemas.microsoft.com/office/word/2012/wordml" xmlns:w16cex="http://schemas.microsoft.com/office/word/2018/wordml/cex" xmlns:w16cid="http://schemas.microsoft.com/office/word/2016/wordml/cid" xmlns:w16="http://schemas.microsoft.com/office/word/2018/wordml" xmlns:w16se="http://schemas.microsoft.com/office/word/2015/wordml/symex" xmlns:wpg="http://schemas.microsoft.com/office/word/2010/wordprocessingGroup" xmlns:wpi="http://schemas.microsoft.com/office/word/2010/wordprocessingInk" xmlns:wne="http://schemas.microsoft.com/office/word/2006/wordml" xmlns:wps="http://schemas.microsoft.com/office/word/2010/wordprocessingShape" mc:Ignorable="w14 w15 w16se w16cid w16 w16cex wp14">
+  <w:footnote w:type="separator" w:id="-1">
+    <w:p>
+      <w:pPr>
+        <w:spacing w:after="0" w:line="240" w:lineRule="auto"/>
+      </w:pPr>
+      <w:r>
+        <w:separator/>
+      </w:r>
+    </w:p>
+  </w:footnote>
+  <w:footnote w:type="continuationSeparator" w:id="0">
+    <w:p>
+      <w:pPr>
+        <w:spacing w:after="0" w:line="240" w:lineRule="auto"/>
+      </w:pPr>
+      <w:r>
+        <w:continuationSeparator/>
+      </w:r>
+    </w:p>
+  </w:footnote>
+</w:footnotes>
+</file>
+
 <file path=word/numbering.xml><?xml version="1.0" encoding="utf-8"?>
 <w:numbering xmlns:wpc="http://schemas.microsoft.com/office/word/2010/wordprocessingCanvas" xmlns:cx="http://schemas.microsoft.com/office/drawing/2014/chartex" xmlns:cx1="http://schemas.microsoft.com/office/drawing/2015/9/8/chartex" xmlns:cx2="http://schemas.microsoft.com/office/drawing/2015/10/21/chartex" xmlns:cx3="http://schemas.microsoft.com/office/drawing/2016/5/9/chartex" xmlns:cx4="http://schemas.microsoft.com/office/drawing/2016/5/10/chartex" xmlns:cx5="http://schemas.microsoft.com/office/drawing/2016/5/11/chartex" xmlns:cx6="http://schemas.microsoft.com/office/drawing/2016/5/12/chartex" xmlns:cx7="http://schemas.microsoft.com/office/drawing/2016/5/13/chartex" xmlns:cx8="http://schemas.microsoft.com/office/drawing/2016/5/14/chartex" xmlns:mc="http://schemas.openxmlformats.org/markup-compatibility/2006" xmlns:aink="http://schemas.microsoft.com/office/drawing/2016/ink" xmlns:am3d="http://schemas.microsoft.com/office/drawing/2017/model3d" xmlns:o="urn:schemas-microsoft-com:office:office" xmlns:r="http://schemas.openxmlformats.org/officeDocument/2006/relationships" xmlns:m="http://schemas.openxmlformats.org/officeDocument/2006/math" xmlns:v="urn:schemas-microsoft-com:vml" xmlns:wp14="http://schemas.microsoft.com/office/word/2010/wordprocessingDrawing" xmlns:wp="http://schemas.openxmlformats.org/drawingml/2006/wordprocessingDrawing" xmlns:w10="urn:schemas-microsoft-com:office:word" xmlns:w="http://schemas.openxmlformats.org/wordprocessingml/2006/main" xmlns:w14="http://schemas.microsoft.com/office/word/2010/wordml" xmlns:w15="http://schemas.microsoft.com/office/word/2012/wordml" xmlns:w16cex="http://schemas.microsoft.com/office/word/2018/wordml/cex" xmlns:w16cid="http://schemas.microsoft.com/office/word/2016/wordml/cid" xmlns:w16="http://schemas.microsoft.com/office/word/2018/wordml" xmlns:w16se="http://schemas.microsoft.com/office/word/2015/wordml/symex" xmlns:wpg="http://schemas.microsoft.com/office/word/2010/wordprocessingGroup" xmlns:wpi="http://schemas.microsoft.com/office/word/2010/wordprocessingInk" xmlns:wne="http://schemas.microsoft.com/office/word/2006/wordml" xmlns:wps="http://schemas.microsoft.com/office/word/2010/wordprocessingShape" mc:Ignorable="w14 w15 w16se w16cid w16 w16cex wp14">
   <w:abstractNum w:abstractNumId="0" w15:restartNumberingAfterBreak="0">
+    <w:nsid w:val="0D65192E"/>
+    <w:multiLevelType w:val="multilevel"/>
+    <w:tmpl w:val="4FFCF932"/>
+    <w:lvl w:ilvl="0">
+      <w:start w:val="1"/>
+      <w:numFmt w:val="decimal"/>
+      <w:lvlText w:val="%1."/>
+      <w:lvlJc w:val="left"/>
+      <w:pPr>
+        <w:tabs>
+          <w:tab w:val="num" w:pos="360"/>
+        </w:tabs>
+        <w:ind w:left="360" w:hanging="360"/>
+      </w:pPr>
+    </w:lvl>
+    <w:lvl w:ilvl="1" w:tentative="1">
+      <w:start w:val="1"/>
+      <w:numFmt w:val="decimal"/>
+      <w:lvlText w:val="%2."/>
+      <w:lvlJc w:val="left"/>
+      <w:pPr>
+        <w:tabs>
+          <w:tab w:val="num" w:pos="1080"/>
+        </w:tabs>
+        <w:ind w:left="1080" w:hanging="360"/>
+      </w:pPr>
+    </w:lvl>
+    <w:lvl w:ilvl="2" w:tentative="1">
+      <w:start w:val="1"/>
+      <w:numFmt w:val="decimal"/>
+      <w:lvlText w:val="%3."/>
+      <w:lvlJc w:val="left"/>
+      <w:pPr>
+        <w:tabs>
+          <w:tab w:val="num" w:pos="1800"/>
+        </w:tabs>
+        <w:ind w:left="1800" w:hanging="360"/>
+      </w:pPr>
+    </w:lvl>
+    <w:lvl w:ilvl="3" w:tentative="1">
+      <w:start w:val="1"/>
+      <w:numFmt w:val="decimal"/>
+      <w:lvlText w:val="%4."/>
+      <w:lvlJc w:val="left"/>
+      <w:pPr>
+        <w:tabs>
+          <w:tab w:val="num" w:pos="2520"/>
+        </w:tabs>
+        <w:ind w:left="2520" w:hanging="360"/>
+      </w:pPr>
+    </w:lvl>
+    <w:lvl w:ilvl="4" w:tentative="1">
+      <w:start w:val="1"/>
+      <w:numFmt w:val="decimal"/>
+      <w:lvlText w:val="%5."/>
+      <w:lvlJc w:val="left"/>
+      <w:pPr>
+        <w:tabs>
+          <w:tab w:val="num" w:pos="3240"/>
+        </w:tabs>
+        <w:ind w:left="3240" w:hanging="360"/>
+      </w:pPr>
+    </w:lvl>
+    <w:lvl w:ilvl="5" w:tentative="1">
+      <w:start w:val="1"/>
+      <w:numFmt w:val="decimal"/>
+      <w:lvlText w:val="%6."/>
+      <w:lvlJc w:val="left"/>
+      <w:pPr>
+        <w:tabs>
+          <w:tab w:val="num" w:pos="3960"/>
+        </w:tabs>
+        <w:ind w:left="3960" w:hanging="360"/>
+      </w:pPr>
+    </w:lvl>
+    <w:lvl w:ilvl="6" w:tentative="1">
+      <w:start w:val="1"/>
+      <w:numFmt w:val="decimal"/>
+      <w:lvlText w:val="%7."/>
+      <w:lvlJc w:val="left"/>
+      <w:pPr>
+        <w:tabs>
+          <w:tab w:val="num" w:pos="4680"/>
+        </w:tabs>
+        <w:ind w:left="4680" w:hanging="360"/>
+      </w:pPr>
+    </w:lvl>
+    <w:lvl w:ilvl="7" w:tentative="1">
+      <w:start w:val="1"/>
+      <w:numFmt w:val="decimal"/>
+      <w:lvlText w:val="%8."/>
+      <w:lvlJc w:val="left"/>
+      <w:pPr>
+        <w:tabs>
+          <w:tab w:val="num" w:pos="5400"/>
+        </w:tabs>
+        <w:ind w:left="5400" w:hanging="360"/>
+      </w:pPr>
+    </w:lvl>
+    <w:lvl w:ilvl="8" w:tentative="1">
+      <w:start w:val="1"/>
+      <w:numFmt w:val="decimal"/>
+      <w:lvlText w:val="%9."/>
+      <w:lvlJc w:val="left"/>
+      <w:pPr>
+        <w:tabs>
+          <w:tab w:val="num" w:pos="6120"/>
+        </w:tabs>
+        <w:ind w:left="6120" w:hanging="360"/>
+      </w:pPr>
+    </w:lvl>
+  </w:abstractNum>
+  <w:abstractNum w:abstractNumId="1" w15:restartNumberingAfterBreak="0">
     <w:nsid w:val="290139AA"/>
     <w:multiLevelType w:val="hybridMultilevel"/>
     <w:tmpl w:val="86AE4D04"/>
@@ -4478,7 +6537,7 @@
       </w:pPr>
     </w:lvl>
   </w:abstractNum>
-  <w:abstractNum w:abstractNumId="1" w15:restartNumberingAfterBreak="0">
+  <w:abstractNum w:abstractNumId="2" w15:restartNumberingAfterBreak="0">
     <w:nsid w:val="2E4A77C4"/>
     <w:multiLevelType w:val="hybridMultilevel"/>
     <w:tmpl w:val="FFA29B92"/>
@@ -4567,7 +6626,7 @@
       </w:pPr>
     </w:lvl>
   </w:abstractNum>
-  <w:abstractNum w:abstractNumId="2" w15:restartNumberingAfterBreak="0">
+  <w:abstractNum w:abstractNumId="3" w15:restartNumberingAfterBreak="0">
     <w:nsid w:val="34415AAB"/>
     <w:multiLevelType w:val="hybridMultilevel"/>
     <w:tmpl w:val="CDCE0424"/>
@@ -4680,7 +6739,7 @@
       </w:rPr>
     </w:lvl>
   </w:abstractNum>
-  <w:abstractNum w:abstractNumId="3" w15:restartNumberingAfterBreak="0">
+  <w:abstractNum w:abstractNumId="4" w15:restartNumberingAfterBreak="0">
     <w:nsid w:val="4A45793F"/>
     <w:multiLevelType w:val="hybridMultilevel"/>
     <w:tmpl w:val="14FA3FDC"/>
@@ -4769,10 +6828,10 @@
       </w:pPr>
     </w:lvl>
   </w:abstractNum>
-  <w:abstractNum w:abstractNumId="4" w15:restartNumberingAfterBreak="0">
-    <w:nsid w:val="5B324C66"/>
+  <w:abstractNum w:abstractNumId="5" w15:restartNumberingAfterBreak="0">
+    <w:nsid w:val="547F66D5"/>
     <w:multiLevelType w:val="hybridMultilevel"/>
-    <w:tmpl w:val="93522208"/>
+    <w:tmpl w:val="64B83F9C"/>
     <w:lvl w:ilvl="0" w:tplc="0409000F">
       <w:start w:val="1"/>
       <w:numFmt w:val="decimal"/>
@@ -4858,20 +6917,320 @@
       </w:pPr>
     </w:lvl>
   </w:abstractNum>
+  <w:abstractNum w:abstractNumId="6" w15:restartNumberingAfterBreak="0">
+    <w:nsid w:val="5B324C66"/>
+    <w:multiLevelType w:val="hybridMultilevel"/>
+    <w:tmpl w:val="93522208"/>
+    <w:lvl w:ilvl="0" w:tplc="0409000F">
+      <w:start w:val="1"/>
+      <w:numFmt w:val="decimal"/>
+      <w:lvlText w:val="%1."/>
+      <w:lvlJc w:val="left"/>
+      <w:pPr>
+        <w:ind w:left="720" w:hanging="360"/>
+      </w:pPr>
+      <w:rPr>
+        <w:rFonts w:hint="default"/>
+      </w:rPr>
+    </w:lvl>
+    <w:lvl w:ilvl="1" w:tplc="04090019" w:tentative="1">
+      <w:start w:val="1"/>
+      <w:numFmt w:val="lowerLetter"/>
+      <w:lvlText w:val="%2."/>
+      <w:lvlJc w:val="left"/>
+      <w:pPr>
+        <w:ind w:left="1440" w:hanging="360"/>
+      </w:pPr>
+    </w:lvl>
+    <w:lvl w:ilvl="2" w:tplc="0409001B" w:tentative="1">
+      <w:start w:val="1"/>
+      <w:numFmt w:val="lowerRoman"/>
+      <w:lvlText w:val="%3."/>
+      <w:lvlJc w:val="right"/>
+      <w:pPr>
+        <w:ind w:left="2160" w:hanging="180"/>
+      </w:pPr>
+    </w:lvl>
+    <w:lvl w:ilvl="3" w:tplc="0409000F" w:tentative="1">
+      <w:start w:val="1"/>
+      <w:numFmt w:val="decimal"/>
+      <w:lvlText w:val="%4."/>
+      <w:lvlJc w:val="left"/>
+      <w:pPr>
+        <w:ind w:left="2880" w:hanging="360"/>
+      </w:pPr>
+    </w:lvl>
+    <w:lvl w:ilvl="4" w:tplc="04090019" w:tentative="1">
+      <w:start w:val="1"/>
+      <w:numFmt w:val="lowerLetter"/>
+      <w:lvlText w:val="%5."/>
+      <w:lvlJc w:val="left"/>
+      <w:pPr>
+        <w:ind w:left="3600" w:hanging="360"/>
+      </w:pPr>
+    </w:lvl>
+    <w:lvl w:ilvl="5" w:tplc="0409001B" w:tentative="1">
+      <w:start w:val="1"/>
+      <w:numFmt w:val="lowerRoman"/>
+      <w:lvlText w:val="%6."/>
+      <w:lvlJc w:val="right"/>
+      <w:pPr>
+        <w:ind w:left="4320" w:hanging="180"/>
+      </w:pPr>
+    </w:lvl>
+    <w:lvl w:ilvl="6" w:tplc="0409000F" w:tentative="1">
+      <w:start w:val="1"/>
+      <w:numFmt w:val="decimal"/>
+      <w:lvlText w:val="%7."/>
+      <w:lvlJc w:val="left"/>
+      <w:pPr>
+        <w:ind w:left="5040" w:hanging="360"/>
+      </w:pPr>
+    </w:lvl>
+    <w:lvl w:ilvl="7" w:tplc="04090019" w:tentative="1">
+      <w:start w:val="1"/>
+      <w:numFmt w:val="lowerLetter"/>
+      <w:lvlText w:val="%8."/>
+      <w:lvlJc w:val="left"/>
+      <w:pPr>
+        <w:ind w:left="5760" w:hanging="360"/>
+      </w:pPr>
+    </w:lvl>
+    <w:lvl w:ilvl="8" w:tplc="0409001B" w:tentative="1">
+      <w:start w:val="1"/>
+      <w:numFmt w:val="lowerRoman"/>
+      <w:lvlText w:val="%9."/>
+      <w:lvlJc w:val="right"/>
+      <w:pPr>
+        <w:ind w:left="6480" w:hanging="180"/>
+      </w:pPr>
+    </w:lvl>
+  </w:abstractNum>
+  <w:abstractNum w:abstractNumId="7" w15:restartNumberingAfterBreak="0">
+    <w:nsid w:val="62757EB1"/>
+    <w:multiLevelType w:val="hybridMultilevel"/>
+    <w:tmpl w:val="364A1F96"/>
+    <w:lvl w:ilvl="0" w:tplc="0409000F">
+      <w:start w:val="1"/>
+      <w:numFmt w:val="decimal"/>
+      <w:lvlText w:val="%1."/>
+      <w:lvlJc w:val="left"/>
+      <w:pPr>
+        <w:ind w:left="720" w:hanging="360"/>
+      </w:pPr>
+    </w:lvl>
+    <w:lvl w:ilvl="1" w:tplc="04090019" w:tentative="1">
+      <w:start w:val="1"/>
+      <w:numFmt w:val="lowerLetter"/>
+      <w:lvlText w:val="%2."/>
+      <w:lvlJc w:val="left"/>
+      <w:pPr>
+        <w:ind w:left="1440" w:hanging="360"/>
+      </w:pPr>
+    </w:lvl>
+    <w:lvl w:ilvl="2" w:tplc="0409001B" w:tentative="1">
+      <w:start w:val="1"/>
+      <w:numFmt w:val="lowerRoman"/>
+      <w:lvlText w:val="%3."/>
+      <w:lvlJc w:val="right"/>
+      <w:pPr>
+        <w:ind w:left="2160" w:hanging="180"/>
+      </w:pPr>
+    </w:lvl>
+    <w:lvl w:ilvl="3" w:tplc="0409000F" w:tentative="1">
+      <w:start w:val="1"/>
+      <w:numFmt w:val="decimal"/>
+      <w:lvlText w:val="%4."/>
+      <w:lvlJc w:val="left"/>
+      <w:pPr>
+        <w:ind w:left="2880" w:hanging="360"/>
+      </w:pPr>
+    </w:lvl>
+    <w:lvl w:ilvl="4" w:tplc="04090019" w:tentative="1">
+      <w:start w:val="1"/>
+      <w:numFmt w:val="lowerLetter"/>
+      <w:lvlText w:val="%5."/>
+      <w:lvlJc w:val="left"/>
+      <w:pPr>
+        <w:ind w:left="3600" w:hanging="360"/>
+      </w:pPr>
+    </w:lvl>
+    <w:lvl w:ilvl="5" w:tplc="0409001B" w:tentative="1">
+      <w:start w:val="1"/>
+      <w:numFmt w:val="lowerRoman"/>
+      <w:lvlText w:val="%6."/>
+      <w:lvlJc w:val="right"/>
+      <w:pPr>
+        <w:ind w:left="4320" w:hanging="180"/>
+      </w:pPr>
+    </w:lvl>
+    <w:lvl w:ilvl="6" w:tplc="0409000F" w:tentative="1">
+      <w:start w:val="1"/>
+      <w:numFmt w:val="decimal"/>
+      <w:lvlText w:val="%7."/>
+      <w:lvlJc w:val="left"/>
+      <w:pPr>
+        <w:ind w:left="5040" w:hanging="360"/>
+      </w:pPr>
+    </w:lvl>
+    <w:lvl w:ilvl="7" w:tplc="04090019" w:tentative="1">
+      <w:start w:val="1"/>
+      <w:numFmt w:val="lowerLetter"/>
+      <w:lvlText w:val="%8."/>
+      <w:lvlJc w:val="left"/>
+      <w:pPr>
+        <w:ind w:left="5760" w:hanging="360"/>
+      </w:pPr>
+    </w:lvl>
+    <w:lvl w:ilvl="8" w:tplc="0409001B" w:tentative="1">
+      <w:start w:val="1"/>
+      <w:numFmt w:val="lowerRoman"/>
+      <w:lvlText w:val="%9."/>
+      <w:lvlJc w:val="right"/>
+      <w:pPr>
+        <w:ind w:left="6480" w:hanging="180"/>
+      </w:pPr>
+    </w:lvl>
+  </w:abstractNum>
+  <w:abstractNum w:abstractNumId="8" w15:restartNumberingAfterBreak="0">
+    <w:nsid w:val="7B8B4C69"/>
+    <w:multiLevelType w:val="multilevel"/>
+    <w:tmpl w:val="1C205D2E"/>
+    <w:lvl w:ilvl="0">
+      <w:start w:val="1"/>
+      <w:numFmt w:val="decimal"/>
+      <w:lvlText w:val="%1."/>
+      <w:lvlJc w:val="left"/>
+      <w:pPr>
+        <w:tabs>
+          <w:tab w:val="num" w:pos="720"/>
+        </w:tabs>
+        <w:ind w:left="720" w:hanging="360"/>
+      </w:pPr>
+    </w:lvl>
+    <w:lvl w:ilvl="1" w:tentative="1">
+      <w:start w:val="1"/>
+      <w:numFmt w:val="decimal"/>
+      <w:lvlText w:val="%2."/>
+      <w:lvlJc w:val="left"/>
+      <w:pPr>
+        <w:tabs>
+          <w:tab w:val="num" w:pos="1440"/>
+        </w:tabs>
+        <w:ind w:left="1440" w:hanging="360"/>
+      </w:pPr>
+    </w:lvl>
+    <w:lvl w:ilvl="2" w:tentative="1">
+      <w:start w:val="1"/>
+      <w:numFmt w:val="decimal"/>
+      <w:lvlText w:val="%3."/>
+      <w:lvlJc w:val="left"/>
+      <w:pPr>
+        <w:tabs>
+          <w:tab w:val="num" w:pos="2160"/>
+        </w:tabs>
+        <w:ind w:left="2160" w:hanging="360"/>
+      </w:pPr>
+    </w:lvl>
+    <w:lvl w:ilvl="3" w:tentative="1">
+      <w:start w:val="1"/>
+      <w:numFmt w:val="decimal"/>
+      <w:lvlText w:val="%4."/>
+      <w:lvlJc w:val="left"/>
+      <w:pPr>
+        <w:tabs>
+          <w:tab w:val="num" w:pos="2880"/>
+        </w:tabs>
+        <w:ind w:left="2880" w:hanging="360"/>
+      </w:pPr>
+    </w:lvl>
+    <w:lvl w:ilvl="4" w:tentative="1">
+      <w:start w:val="1"/>
+      <w:numFmt w:val="decimal"/>
+      <w:lvlText w:val="%5."/>
+      <w:lvlJc w:val="left"/>
+      <w:pPr>
+        <w:tabs>
+          <w:tab w:val="num" w:pos="3600"/>
+        </w:tabs>
+        <w:ind w:left="3600" w:hanging="360"/>
+      </w:pPr>
+    </w:lvl>
+    <w:lvl w:ilvl="5" w:tentative="1">
+      <w:start w:val="1"/>
+      <w:numFmt w:val="decimal"/>
+      <w:lvlText w:val="%6."/>
+      <w:lvlJc w:val="left"/>
+      <w:pPr>
+        <w:tabs>
+          <w:tab w:val="num" w:pos="4320"/>
+        </w:tabs>
+        <w:ind w:left="4320" w:hanging="360"/>
+      </w:pPr>
+    </w:lvl>
+    <w:lvl w:ilvl="6" w:tentative="1">
+      <w:start w:val="1"/>
+      <w:numFmt w:val="decimal"/>
+      <w:lvlText w:val="%7."/>
+      <w:lvlJc w:val="left"/>
+      <w:pPr>
+        <w:tabs>
+          <w:tab w:val="num" w:pos="5040"/>
+        </w:tabs>
+        <w:ind w:left="5040" w:hanging="360"/>
+      </w:pPr>
+    </w:lvl>
+    <w:lvl w:ilvl="7" w:tentative="1">
+      <w:start w:val="1"/>
+      <w:numFmt w:val="decimal"/>
+      <w:lvlText w:val="%8."/>
+      <w:lvlJc w:val="left"/>
+      <w:pPr>
+        <w:tabs>
+          <w:tab w:val="num" w:pos="5760"/>
+        </w:tabs>
+        <w:ind w:left="5760" w:hanging="360"/>
+      </w:pPr>
+    </w:lvl>
+    <w:lvl w:ilvl="8" w:tentative="1">
+      <w:start w:val="1"/>
+      <w:numFmt w:val="decimal"/>
+      <w:lvlText w:val="%9."/>
+      <w:lvlJc w:val="left"/>
+      <w:pPr>
+        <w:tabs>
+          <w:tab w:val="num" w:pos="6480"/>
+        </w:tabs>
+        <w:ind w:left="6480" w:hanging="360"/>
+      </w:pPr>
+    </w:lvl>
+  </w:abstractNum>
   <w:num w:numId="1">
+    <w:abstractNumId w:val="2"/>
+  </w:num>
+  <w:num w:numId="2">
+    <w:abstractNumId w:val="3"/>
+  </w:num>
+  <w:num w:numId="3">
+    <w:abstractNumId w:val="4"/>
+  </w:num>
+  <w:num w:numId="4">
+    <w:abstractNumId w:val="6"/>
+  </w:num>
+  <w:num w:numId="5">
     <w:abstractNumId w:val="1"/>
   </w:num>
-  <w:num w:numId="2">
-    <w:abstractNumId w:val="2"/>
+  <w:num w:numId="6">
+    <w:abstractNumId w:val="0"/>
   </w:num>
-  <w:num w:numId="3">
-    <w:abstractNumId w:val="3"/>
+  <w:num w:numId="7">
+    <w:abstractNumId w:val="8"/>
   </w:num>
-  <w:num w:numId="4">
-    <w:abstractNumId w:val="4"/>
+  <w:num w:numId="8">
+    <w:abstractNumId w:val="5"/>
   </w:num>
-  <w:num w:numId="5">
-    <w:abstractNumId w:val="0"/>
+  <w:num w:numId="9">
+    <w:abstractNumId w:val="7"/>
   </w:num>
 </w:numbering>
 </file>
@@ -4881,13 +7240,17 @@
   <w:docDefaults>
     <w:rPrDefault>
       <w:rPr>
-        <w:rFonts w:asciiTheme="minorHAnsi" w:eastAsiaTheme="minorHAnsi" w:hAnsiTheme="minorHAnsi" w:cstheme="minorBidi"/>
-        <w:sz w:val="24"/>
-        <w:szCs w:val="24"/>
+        <w:rFonts w:asciiTheme="majorHAnsi" w:eastAsiaTheme="majorEastAsia" w:hAnsiTheme="majorHAnsi" w:cstheme="majorBidi"/>
+        <w:sz w:val="22"/>
+        <w:szCs w:val="22"/>
         <w:lang w:val="en-US" w:eastAsia="en-US" w:bidi="ar-SA"/>
       </w:rPr>
     </w:rPrDefault>
-    <w:pPrDefault/>
+    <w:pPrDefault>
+      <w:pPr>
+        <w:spacing w:after="200" w:line="276" w:lineRule="auto"/>
+      </w:pPr>
+    </w:pPrDefault>
   </w:docDefaults>
   <w:latentStyles w:defLockedState="0" w:defUIPriority="99" w:defSemiHidden="0" w:defUnhideWhenUsed="0" w:defQFormat="0" w:count="376">
     <w:lsdException w:name="Normal" w:uiPriority="0" w:qFormat="1"/>
@@ -4924,7 +7287,7 @@
     <w:lsdException w:name="header" w:semiHidden="1" w:unhideWhenUsed="1"/>
     <w:lsdException w:name="footer" w:semiHidden="1" w:unhideWhenUsed="1"/>
     <w:lsdException w:name="index heading" w:semiHidden="1" w:unhideWhenUsed="1"/>
-    <w:lsdException w:name="caption" w:semiHidden="1" w:uiPriority="35" w:unhideWhenUsed="1" w:qFormat="1"/>
+    <w:lsdException w:name="caption" w:semiHidden="1" w:uiPriority="35" w:unhideWhenUsed="1"/>
     <w:lsdException w:name="table of figures" w:semiHidden="1" w:unhideWhenUsed="1"/>
     <w:lsdException w:name="envelope address" w:semiHidden="1" w:unhideWhenUsed="1"/>
     <w:lsdException w:name="envelope return" w:semiHidden="1" w:unhideWhenUsed="1"/>
@@ -5270,10 +7633,208 @@
   <w:style w:type="paragraph" w:default="1" w:styleId="Normal">
     <w:name w:val="Normal"/>
     <w:qFormat/>
+    <w:rsid w:val="00AF7BEB"/>
+  </w:style>
+  <w:style w:type="paragraph" w:styleId="Heading1">
+    <w:name w:val="heading 1"/>
+    <w:basedOn w:val="Normal"/>
+    <w:next w:val="Normal"/>
+    <w:link w:val="Heading1Char"/>
+    <w:uiPriority w:val="9"/>
+    <w:qFormat/>
+    <w:rsid w:val="00AF7BEB"/>
+    <w:pPr>
+      <w:spacing w:before="480" w:after="0"/>
+      <w:contextualSpacing/>
+      <w:outlineLvl w:val="0"/>
+    </w:pPr>
+    <w:rPr>
+      <w:smallCaps/>
+      <w:spacing w:val="5"/>
+      <w:sz w:val="36"/>
+      <w:szCs w:val="36"/>
+    </w:rPr>
+  </w:style>
+  <w:style w:type="paragraph" w:styleId="Heading2">
+    <w:name w:val="heading 2"/>
+    <w:basedOn w:val="Normal"/>
+    <w:next w:val="Normal"/>
+    <w:link w:val="Heading2Char"/>
+    <w:uiPriority w:val="9"/>
+    <w:unhideWhenUsed/>
+    <w:qFormat/>
+    <w:rsid w:val="00AF7BEB"/>
+    <w:pPr>
+      <w:spacing w:before="200" w:after="0" w:line="271" w:lineRule="auto"/>
+      <w:outlineLvl w:val="1"/>
+    </w:pPr>
+    <w:rPr>
+      <w:smallCaps/>
+      <w:sz w:val="28"/>
+      <w:szCs w:val="28"/>
+    </w:rPr>
+  </w:style>
+  <w:style w:type="paragraph" w:styleId="Heading3">
+    <w:name w:val="heading 3"/>
+    <w:basedOn w:val="Normal"/>
+    <w:next w:val="Normal"/>
+    <w:link w:val="Heading3Char"/>
+    <w:uiPriority w:val="9"/>
+    <w:unhideWhenUsed/>
+    <w:qFormat/>
+    <w:rsid w:val="00AF7BEB"/>
+    <w:pPr>
+      <w:spacing w:before="200" w:after="0" w:line="271" w:lineRule="auto"/>
+      <w:outlineLvl w:val="2"/>
+    </w:pPr>
+    <w:rPr>
+      <w:i/>
+      <w:iCs/>
+      <w:smallCaps/>
+      <w:spacing w:val="5"/>
+      <w:sz w:val="26"/>
+      <w:szCs w:val="26"/>
+    </w:rPr>
+  </w:style>
+  <w:style w:type="paragraph" w:styleId="Heading4">
+    <w:name w:val="heading 4"/>
+    <w:basedOn w:val="Normal"/>
+    <w:next w:val="Normal"/>
+    <w:link w:val="Heading4Char"/>
+    <w:uiPriority w:val="9"/>
+    <w:semiHidden/>
+    <w:unhideWhenUsed/>
+    <w:qFormat/>
+    <w:rsid w:val="00AF7BEB"/>
+    <w:pPr>
+      <w:spacing w:after="0" w:line="271" w:lineRule="auto"/>
+      <w:outlineLvl w:val="3"/>
+    </w:pPr>
+    <w:rPr>
+      <w:b/>
+      <w:bCs/>
+      <w:spacing w:val="5"/>
+      <w:sz w:val="24"/>
+      <w:szCs w:val="24"/>
+    </w:rPr>
+  </w:style>
+  <w:style w:type="paragraph" w:styleId="Heading5">
+    <w:name w:val="heading 5"/>
+    <w:basedOn w:val="Normal"/>
+    <w:next w:val="Normal"/>
+    <w:link w:val="Heading5Char"/>
+    <w:uiPriority w:val="9"/>
+    <w:semiHidden/>
+    <w:unhideWhenUsed/>
+    <w:qFormat/>
+    <w:rsid w:val="00AF7BEB"/>
+    <w:pPr>
+      <w:spacing w:after="0" w:line="271" w:lineRule="auto"/>
+      <w:outlineLvl w:val="4"/>
+    </w:pPr>
+    <w:rPr>
+      <w:i/>
+      <w:iCs/>
+      <w:sz w:val="24"/>
+      <w:szCs w:val="24"/>
+    </w:rPr>
+  </w:style>
+  <w:style w:type="paragraph" w:styleId="Heading6">
+    <w:name w:val="heading 6"/>
+    <w:basedOn w:val="Normal"/>
+    <w:next w:val="Normal"/>
+    <w:link w:val="Heading6Char"/>
+    <w:uiPriority w:val="9"/>
+    <w:semiHidden/>
+    <w:unhideWhenUsed/>
+    <w:qFormat/>
+    <w:rsid w:val="00AF7BEB"/>
+    <w:pPr>
+      <w:shd w:val="clear" w:color="auto" w:fill="FFFFFF" w:themeFill="background1"/>
+      <w:spacing w:after="0" w:line="271" w:lineRule="auto"/>
+      <w:outlineLvl w:val="5"/>
+    </w:pPr>
+    <w:rPr>
+      <w:b/>
+      <w:bCs/>
+      <w:color w:val="595959" w:themeColor="text1" w:themeTint="A6"/>
+      <w:spacing w:val="5"/>
+    </w:rPr>
+  </w:style>
+  <w:style w:type="paragraph" w:styleId="Heading7">
+    <w:name w:val="heading 7"/>
+    <w:basedOn w:val="Normal"/>
+    <w:next w:val="Normal"/>
+    <w:link w:val="Heading7Char"/>
+    <w:uiPriority w:val="9"/>
+    <w:semiHidden/>
+    <w:unhideWhenUsed/>
+    <w:qFormat/>
+    <w:rsid w:val="00AF7BEB"/>
+    <w:pPr>
+      <w:spacing w:after="0"/>
+      <w:outlineLvl w:val="6"/>
+    </w:pPr>
+    <w:rPr>
+      <w:b/>
+      <w:bCs/>
+      <w:i/>
+      <w:iCs/>
+      <w:color w:val="5A5A5A" w:themeColor="text1" w:themeTint="A5"/>
+      <w:sz w:val="20"/>
+      <w:szCs w:val="20"/>
+    </w:rPr>
+  </w:style>
+  <w:style w:type="paragraph" w:styleId="Heading8">
+    <w:name w:val="heading 8"/>
+    <w:basedOn w:val="Normal"/>
+    <w:next w:val="Normal"/>
+    <w:link w:val="Heading8Char"/>
+    <w:uiPriority w:val="9"/>
+    <w:semiHidden/>
+    <w:unhideWhenUsed/>
+    <w:qFormat/>
+    <w:rsid w:val="00AF7BEB"/>
+    <w:pPr>
+      <w:spacing w:after="0"/>
+      <w:outlineLvl w:val="7"/>
+    </w:pPr>
+    <w:rPr>
+      <w:b/>
+      <w:bCs/>
+      <w:color w:val="7F7F7F" w:themeColor="text1" w:themeTint="80"/>
+      <w:sz w:val="20"/>
+      <w:szCs w:val="20"/>
+    </w:rPr>
+  </w:style>
+  <w:style w:type="paragraph" w:styleId="Heading9">
+    <w:name w:val="heading 9"/>
+    <w:basedOn w:val="Normal"/>
+    <w:next w:val="Normal"/>
+    <w:link w:val="Heading9Char"/>
+    <w:uiPriority w:val="9"/>
+    <w:semiHidden/>
+    <w:unhideWhenUsed/>
+    <w:qFormat/>
+    <w:rsid w:val="00AF7BEB"/>
+    <w:pPr>
+      <w:spacing w:after="0" w:line="271" w:lineRule="auto"/>
+      <w:outlineLvl w:val="8"/>
+    </w:pPr>
+    <w:rPr>
+      <w:b/>
+      <w:bCs/>
+      <w:i/>
+      <w:iCs/>
+      <w:color w:val="7F7F7F" w:themeColor="text1" w:themeTint="80"/>
+      <w:sz w:val="18"/>
+      <w:szCs w:val="18"/>
+    </w:rPr>
   </w:style>
   <w:style w:type="character" w:default="1" w:styleId="DefaultParagraphFont">
     <w:name w:val="Default Paragraph Font"/>
     <w:uiPriority w:val="1"/>
+    <w:semiHidden/>
     <w:unhideWhenUsed/>
   </w:style>
   <w:style w:type="table" w:default="1" w:styleId="TableNormal">
@@ -5306,16 +7867,15 @@
     <w:unhideWhenUsed/>
     <w:rsid w:val="00CA6AC8"/>
     <w:pPr>
-      <w:shd w:val="clear" w:color="auto" w:fill="FFFFFF"/>
-      <w:spacing w:before="30" w:after="100"/>
-      <w:ind w:left="720" w:firstLine="360"/>
+      <w:spacing w:before="120" w:after="0"/>
+      <w:ind w:left="220"/>
     </w:pPr>
     <w:rPr>
-      <w:rFonts w:ascii="Microsoft Yi Baiti" w:eastAsia="Verdana" w:hAnsi="Microsoft Yi Baiti" w:cs="Verdana"/>
-      <w:color w:val="000000" w:themeColor="text1"/>
-      <w:sz w:val="18"/>
-      <w:szCs w:val="19"/>
-      <w:lang w:val="en"/>
+      <w:rFonts w:asciiTheme="minorHAnsi" w:hAnsiTheme="minorHAnsi"/>
+      <w:i/>
+      <w:iCs/>
+      <w:sz w:val="20"/>
+      <w:szCs w:val="20"/>
     </w:rPr>
   </w:style>
   <w:style w:type="paragraph" w:styleId="TOC1">
@@ -5328,18 +7888,14 @@
     <w:unhideWhenUsed/>
     <w:rsid w:val="00CA6AC8"/>
     <w:pPr>
-      <w:shd w:val="clear" w:color="auto" w:fill="FFFFFF"/>
-      <w:tabs>
-        <w:tab w:val="right" w:leader="dot" w:pos="6571"/>
-      </w:tabs>
-      <w:spacing w:before="150" w:after="220"/>
+      <w:spacing w:before="240" w:after="120"/>
     </w:pPr>
     <w:rPr>
-      <w:rFonts w:ascii="Baskerville" w:eastAsia="Verdana" w:hAnsi="Baskerville" w:cs="Verdana"/>
+      <w:rFonts w:asciiTheme="minorHAnsi" w:hAnsiTheme="minorHAnsi"/>
+      <w:b/>
       <w:bCs/>
-      <w:color w:val="000000" w:themeColor="text1"/>
-      <w:szCs w:val="36"/>
-      <w:lang w:val="en"/>
+      <w:sz w:val="20"/>
+      <w:szCs w:val="20"/>
     </w:rPr>
   </w:style>
   <w:style w:type="paragraph" w:styleId="ListParagraph">
@@ -5347,7 +7903,7 @@
     <w:basedOn w:val="Normal"/>
     <w:uiPriority w:val="34"/>
     <w:qFormat/>
-    <w:rsid w:val="00A57E49"/>
+    <w:rsid w:val="00AF7BEB"/>
     <w:pPr>
       <w:ind w:left="720"/>
       <w:contextualSpacing/>
@@ -5434,6 +7990,589 @@
     <w:rPr>
       <w:color w:val="808080"/>
     </w:rPr>
+  </w:style>
+  <w:style w:type="character" w:styleId="Hyperlink">
+    <w:name w:val="Hyperlink"/>
+    <w:basedOn w:val="DefaultParagraphFont"/>
+    <w:uiPriority w:val="99"/>
+    <w:unhideWhenUsed/>
+    <w:rsid w:val="00AF7BEB"/>
+    <w:rPr>
+      <w:color w:val="0563C1" w:themeColor="hyperlink"/>
+      <w:u w:val="single"/>
+    </w:rPr>
+  </w:style>
+  <w:style w:type="character" w:styleId="UnresolvedMention">
+    <w:name w:val="Unresolved Mention"/>
+    <w:basedOn w:val="DefaultParagraphFont"/>
+    <w:uiPriority w:val="99"/>
+    <w:semiHidden/>
+    <w:unhideWhenUsed/>
+    <w:rsid w:val="00AF7BEB"/>
+    <w:rPr>
+      <w:color w:val="605E5C"/>
+      <w:shd w:val="clear" w:color="auto" w:fill="E1DFDD"/>
+    </w:rPr>
+  </w:style>
+  <w:style w:type="character" w:styleId="FollowedHyperlink">
+    <w:name w:val="FollowedHyperlink"/>
+    <w:basedOn w:val="DefaultParagraphFont"/>
+    <w:uiPriority w:val="99"/>
+    <w:semiHidden/>
+    <w:unhideWhenUsed/>
+    <w:rsid w:val="00AF7BEB"/>
+    <w:rPr>
+      <w:color w:val="954F72" w:themeColor="followedHyperlink"/>
+      <w:u w:val="single"/>
+    </w:rPr>
+  </w:style>
+  <w:style w:type="character" w:customStyle="1" w:styleId="Heading1Char">
+    <w:name w:val="Heading 1 Char"/>
+    <w:basedOn w:val="DefaultParagraphFont"/>
+    <w:link w:val="Heading1"/>
+    <w:uiPriority w:val="9"/>
+    <w:rsid w:val="00AF7BEB"/>
+    <w:rPr>
+      <w:smallCaps/>
+      <w:spacing w:val="5"/>
+      <w:sz w:val="36"/>
+      <w:szCs w:val="36"/>
+    </w:rPr>
+  </w:style>
+  <w:style w:type="character" w:customStyle="1" w:styleId="Heading2Char">
+    <w:name w:val="Heading 2 Char"/>
+    <w:basedOn w:val="DefaultParagraphFont"/>
+    <w:link w:val="Heading2"/>
+    <w:uiPriority w:val="9"/>
+    <w:rsid w:val="00AF7BEB"/>
+    <w:rPr>
+      <w:smallCaps/>
+      <w:sz w:val="28"/>
+      <w:szCs w:val="28"/>
+    </w:rPr>
+  </w:style>
+  <w:style w:type="character" w:customStyle="1" w:styleId="Heading3Char">
+    <w:name w:val="Heading 3 Char"/>
+    <w:basedOn w:val="DefaultParagraphFont"/>
+    <w:link w:val="Heading3"/>
+    <w:uiPriority w:val="9"/>
+    <w:rsid w:val="00AF7BEB"/>
+    <w:rPr>
+      <w:i/>
+      <w:iCs/>
+      <w:smallCaps/>
+      <w:spacing w:val="5"/>
+      <w:sz w:val="26"/>
+      <w:szCs w:val="26"/>
+    </w:rPr>
+  </w:style>
+  <w:style w:type="character" w:customStyle="1" w:styleId="Heading4Char">
+    <w:name w:val="Heading 4 Char"/>
+    <w:basedOn w:val="DefaultParagraphFont"/>
+    <w:link w:val="Heading4"/>
+    <w:uiPriority w:val="9"/>
+    <w:semiHidden/>
+    <w:rsid w:val="00AF7BEB"/>
+    <w:rPr>
+      <w:b/>
+      <w:bCs/>
+      <w:spacing w:val="5"/>
+      <w:sz w:val="24"/>
+      <w:szCs w:val="24"/>
+    </w:rPr>
+  </w:style>
+  <w:style w:type="character" w:customStyle="1" w:styleId="Heading5Char">
+    <w:name w:val="Heading 5 Char"/>
+    <w:basedOn w:val="DefaultParagraphFont"/>
+    <w:link w:val="Heading5"/>
+    <w:uiPriority w:val="9"/>
+    <w:semiHidden/>
+    <w:rsid w:val="00AF7BEB"/>
+    <w:rPr>
+      <w:i/>
+      <w:iCs/>
+      <w:sz w:val="24"/>
+      <w:szCs w:val="24"/>
+    </w:rPr>
+  </w:style>
+  <w:style w:type="character" w:customStyle="1" w:styleId="Heading6Char">
+    <w:name w:val="Heading 6 Char"/>
+    <w:basedOn w:val="DefaultParagraphFont"/>
+    <w:link w:val="Heading6"/>
+    <w:uiPriority w:val="9"/>
+    <w:semiHidden/>
+    <w:rsid w:val="00AF7BEB"/>
+    <w:rPr>
+      <w:b/>
+      <w:bCs/>
+      <w:color w:val="595959" w:themeColor="text1" w:themeTint="A6"/>
+      <w:spacing w:val="5"/>
+      <w:shd w:val="clear" w:color="auto" w:fill="FFFFFF" w:themeFill="background1"/>
+    </w:rPr>
+  </w:style>
+  <w:style w:type="character" w:customStyle="1" w:styleId="Heading7Char">
+    <w:name w:val="Heading 7 Char"/>
+    <w:basedOn w:val="DefaultParagraphFont"/>
+    <w:link w:val="Heading7"/>
+    <w:uiPriority w:val="9"/>
+    <w:semiHidden/>
+    <w:rsid w:val="00AF7BEB"/>
+    <w:rPr>
+      <w:b/>
+      <w:bCs/>
+      <w:i/>
+      <w:iCs/>
+      <w:color w:val="5A5A5A" w:themeColor="text1" w:themeTint="A5"/>
+      <w:sz w:val="20"/>
+      <w:szCs w:val="20"/>
+    </w:rPr>
+  </w:style>
+  <w:style w:type="character" w:customStyle="1" w:styleId="Heading8Char">
+    <w:name w:val="Heading 8 Char"/>
+    <w:basedOn w:val="DefaultParagraphFont"/>
+    <w:link w:val="Heading8"/>
+    <w:uiPriority w:val="9"/>
+    <w:semiHidden/>
+    <w:rsid w:val="00AF7BEB"/>
+    <w:rPr>
+      <w:b/>
+      <w:bCs/>
+      <w:color w:val="7F7F7F" w:themeColor="text1" w:themeTint="80"/>
+      <w:sz w:val="20"/>
+      <w:szCs w:val="20"/>
+    </w:rPr>
+  </w:style>
+  <w:style w:type="character" w:customStyle="1" w:styleId="Heading9Char">
+    <w:name w:val="Heading 9 Char"/>
+    <w:basedOn w:val="DefaultParagraphFont"/>
+    <w:link w:val="Heading9"/>
+    <w:uiPriority w:val="9"/>
+    <w:semiHidden/>
+    <w:rsid w:val="00AF7BEB"/>
+    <w:rPr>
+      <w:b/>
+      <w:bCs/>
+      <w:i/>
+      <w:iCs/>
+      <w:color w:val="7F7F7F" w:themeColor="text1" w:themeTint="80"/>
+      <w:sz w:val="18"/>
+      <w:szCs w:val="18"/>
+    </w:rPr>
+  </w:style>
+  <w:style w:type="paragraph" w:styleId="Caption">
+    <w:name w:val="caption"/>
+    <w:basedOn w:val="Normal"/>
+    <w:next w:val="Normal"/>
+    <w:uiPriority w:val="35"/>
+    <w:semiHidden/>
+    <w:unhideWhenUsed/>
+    <w:rsid w:val="00AF7BEB"/>
+    <w:rPr>
+      <w:b/>
+      <w:bCs/>
+      <w:caps/>
+      <w:sz w:val="16"/>
+      <w:szCs w:val="18"/>
+    </w:rPr>
+  </w:style>
+  <w:style w:type="paragraph" w:styleId="Title">
+    <w:name w:val="Title"/>
+    <w:basedOn w:val="Normal"/>
+    <w:next w:val="Normal"/>
+    <w:link w:val="TitleChar"/>
+    <w:uiPriority w:val="10"/>
+    <w:qFormat/>
+    <w:rsid w:val="00AF7BEB"/>
+    <w:pPr>
+      <w:spacing w:after="300" w:line="240" w:lineRule="auto"/>
+      <w:contextualSpacing/>
+    </w:pPr>
+    <w:rPr>
+      <w:smallCaps/>
+      <w:sz w:val="52"/>
+      <w:szCs w:val="52"/>
+    </w:rPr>
+  </w:style>
+  <w:style w:type="character" w:customStyle="1" w:styleId="TitleChar">
+    <w:name w:val="Title Char"/>
+    <w:basedOn w:val="DefaultParagraphFont"/>
+    <w:link w:val="Title"/>
+    <w:uiPriority w:val="10"/>
+    <w:rsid w:val="00AF7BEB"/>
+    <w:rPr>
+      <w:smallCaps/>
+      <w:sz w:val="52"/>
+      <w:szCs w:val="52"/>
+    </w:rPr>
+  </w:style>
+  <w:style w:type="paragraph" w:styleId="Subtitle">
+    <w:name w:val="Subtitle"/>
+    <w:basedOn w:val="Normal"/>
+    <w:next w:val="Normal"/>
+    <w:link w:val="SubtitleChar"/>
+    <w:uiPriority w:val="11"/>
+    <w:qFormat/>
+    <w:rsid w:val="00AF7BEB"/>
+    <w:rPr>
+      <w:i/>
+      <w:iCs/>
+      <w:smallCaps/>
+      <w:spacing w:val="10"/>
+      <w:sz w:val="28"/>
+      <w:szCs w:val="28"/>
+    </w:rPr>
+  </w:style>
+  <w:style w:type="character" w:customStyle="1" w:styleId="SubtitleChar">
+    <w:name w:val="Subtitle Char"/>
+    <w:basedOn w:val="DefaultParagraphFont"/>
+    <w:link w:val="Subtitle"/>
+    <w:uiPriority w:val="11"/>
+    <w:rsid w:val="00AF7BEB"/>
+    <w:rPr>
+      <w:i/>
+      <w:iCs/>
+      <w:smallCaps/>
+      <w:spacing w:val="10"/>
+      <w:sz w:val="28"/>
+      <w:szCs w:val="28"/>
+    </w:rPr>
+  </w:style>
+  <w:style w:type="character" w:styleId="Strong">
+    <w:name w:val="Strong"/>
+    <w:uiPriority w:val="22"/>
+    <w:qFormat/>
+    <w:rsid w:val="00AF7BEB"/>
+    <w:rPr>
+      <w:b/>
+      <w:bCs/>
+    </w:rPr>
+  </w:style>
+  <w:style w:type="character" w:styleId="Emphasis">
+    <w:name w:val="Emphasis"/>
+    <w:uiPriority w:val="20"/>
+    <w:qFormat/>
+    <w:rsid w:val="00AF7BEB"/>
+    <w:rPr>
+      <w:b/>
+      <w:bCs/>
+      <w:i/>
+      <w:iCs/>
+      <w:spacing w:val="10"/>
+    </w:rPr>
+  </w:style>
+  <w:style w:type="paragraph" w:styleId="NoSpacing">
+    <w:name w:val="No Spacing"/>
+    <w:basedOn w:val="Normal"/>
+    <w:link w:val="NoSpacingChar"/>
+    <w:uiPriority w:val="1"/>
+    <w:qFormat/>
+    <w:rsid w:val="00AF7BEB"/>
+    <w:pPr>
+      <w:spacing w:after="0" w:line="240" w:lineRule="auto"/>
+    </w:pPr>
+  </w:style>
+  <w:style w:type="character" w:customStyle="1" w:styleId="NoSpacingChar">
+    <w:name w:val="No Spacing Char"/>
+    <w:basedOn w:val="DefaultParagraphFont"/>
+    <w:link w:val="NoSpacing"/>
+    <w:uiPriority w:val="1"/>
+    <w:rsid w:val="00AF7BEB"/>
+  </w:style>
+  <w:style w:type="paragraph" w:styleId="Quote">
+    <w:name w:val="Quote"/>
+    <w:basedOn w:val="Normal"/>
+    <w:next w:val="Normal"/>
+    <w:link w:val="QuoteChar"/>
+    <w:uiPriority w:val="29"/>
+    <w:qFormat/>
+    <w:rsid w:val="00AF7BEB"/>
+    <w:rPr>
+      <w:i/>
+      <w:iCs/>
+    </w:rPr>
+  </w:style>
+  <w:style w:type="character" w:customStyle="1" w:styleId="QuoteChar">
+    <w:name w:val="Quote Char"/>
+    <w:basedOn w:val="DefaultParagraphFont"/>
+    <w:link w:val="Quote"/>
+    <w:uiPriority w:val="29"/>
+    <w:rsid w:val="00AF7BEB"/>
+    <w:rPr>
+      <w:i/>
+      <w:iCs/>
+    </w:rPr>
+  </w:style>
+  <w:style w:type="paragraph" w:styleId="IntenseQuote">
+    <w:name w:val="Intense Quote"/>
+    <w:basedOn w:val="Normal"/>
+    <w:next w:val="Normal"/>
+    <w:link w:val="IntenseQuoteChar"/>
+    <w:uiPriority w:val="30"/>
+    <w:qFormat/>
+    <w:rsid w:val="00AF7BEB"/>
+    <w:pPr>
+      <w:pBdr>
+        <w:top w:val="single" w:sz="4" w:space="10" w:color="auto"/>
+        <w:bottom w:val="single" w:sz="4" w:space="10" w:color="auto"/>
+      </w:pBdr>
+      <w:spacing w:before="240" w:after="240" w:line="300" w:lineRule="auto"/>
+      <w:ind w:left="1152" w:right="1152"/>
+      <w:jc w:val="both"/>
+    </w:pPr>
+    <w:rPr>
+      <w:i/>
+      <w:iCs/>
+    </w:rPr>
+  </w:style>
+  <w:style w:type="character" w:customStyle="1" w:styleId="IntenseQuoteChar">
+    <w:name w:val="Intense Quote Char"/>
+    <w:basedOn w:val="DefaultParagraphFont"/>
+    <w:link w:val="IntenseQuote"/>
+    <w:uiPriority w:val="30"/>
+    <w:rsid w:val="00AF7BEB"/>
+    <w:rPr>
+      <w:i/>
+      <w:iCs/>
+    </w:rPr>
+  </w:style>
+  <w:style w:type="character" w:styleId="SubtleEmphasis">
+    <w:name w:val="Subtle Emphasis"/>
+    <w:uiPriority w:val="19"/>
+    <w:qFormat/>
+    <w:rsid w:val="00AF7BEB"/>
+    <w:rPr>
+      <w:i/>
+      <w:iCs/>
+    </w:rPr>
+  </w:style>
+  <w:style w:type="character" w:styleId="IntenseEmphasis">
+    <w:name w:val="Intense Emphasis"/>
+    <w:uiPriority w:val="21"/>
+    <w:qFormat/>
+    <w:rsid w:val="00AF7BEB"/>
+    <w:rPr>
+      <w:b/>
+      <w:bCs/>
+      <w:i/>
+      <w:iCs/>
+    </w:rPr>
+  </w:style>
+  <w:style w:type="character" w:styleId="SubtleReference">
+    <w:name w:val="Subtle Reference"/>
+    <w:basedOn w:val="DefaultParagraphFont"/>
+    <w:uiPriority w:val="31"/>
+    <w:qFormat/>
+    <w:rsid w:val="00AF7BEB"/>
+    <w:rPr>
+      <w:smallCaps/>
+    </w:rPr>
+  </w:style>
+  <w:style w:type="character" w:styleId="IntenseReference">
+    <w:name w:val="Intense Reference"/>
+    <w:uiPriority w:val="32"/>
+    <w:qFormat/>
+    <w:rsid w:val="00AF7BEB"/>
+    <w:rPr>
+      <w:b/>
+      <w:bCs/>
+      <w:smallCaps/>
+    </w:rPr>
+  </w:style>
+  <w:style w:type="character" w:styleId="BookTitle">
+    <w:name w:val="Book Title"/>
+    <w:basedOn w:val="DefaultParagraphFont"/>
+    <w:uiPriority w:val="33"/>
+    <w:qFormat/>
+    <w:rsid w:val="00AF7BEB"/>
+    <w:rPr>
+      <w:i/>
+      <w:iCs/>
+      <w:smallCaps/>
+      <w:spacing w:val="5"/>
+    </w:rPr>
+  </w:style>
+  <w:style w:type="paragraph" w:styleId="TOCHeading">
+    <w:name w:val="TOC Heading"/>
+    <w:basedOn w:val="Heading1"/>
+    <w:next w:val="Normal"/>
+    <w:uiPriority w:val="39"/>
+    <w:semiHidden/>
+    <w:unhideWhenUsed/>
+    <w:qFormat/>
+    <w:rsid w:val="00AF7BEB"/>
+    <w:pPr>
+      <w:outlineLvl w:val="9"/>
+    </w:pPr>
+  </w:style>
+  <w:style w:type="paragraph" w:styleId="TOC3">
+    <w:name w:val="toc 3"/>
+    <w:basedOn w:val="Normal"/>
+    <w:next w:val="Normal"/>
+    <w:autoRedefine/>
+    <w:uiPriority w:val="39"/>
+    <w:unhideWhenUsed/>
+    <w:rsid w:val="00AF7BEB"/>
+    <w:pPr>
+      <w:spacing w:after="0"/>
+      <w:ind w:left="440"/>
+    </w:pPr>
+    <w:rPr>
+      <w:rFonts w:asciiTheme="minorHAnsi" w:hAnsiTheme="minorHAnsi"/>
+      <w:sz w:val="20"/>
+      <w:szCs w:val="20"/>
+    </w:rPr>
+  </w:style>
+  <w:style w:type="paragraph" w:styleId="TOC4">
+    <w:name w:val="toc 4"/>
+    <w:basedOn w:val="Normal"/>
+    <w:next w:val="Normal"/>
+    <w:autoRedefine/>
+    <w:uiPriority w:val="39"/>
+    <w:unhideWhenUsed/>
+    <w:rsid w:val="00AF7BEB"/>
+    <w:pPr>
+      <w:spacing w:after="0"/>
+      <w:ind w:left="660"/>
+    </w:pPr>
+    <w:rPr>
+      <w:rFonts w:asciiTheme="minorHAnsi" w:hAnsiTheme="minorHAnsi"/>
+      <w:sz w:val="20"/>
+      <w:szCs w:val="20"/>
+    </w:rPr>
+  </w:style>
+  <w:style w:type="paragraph" w:styleId="TOC5">
+    <w:name w:val="toc 5"/>
+    <w:basedOn w:val="Normal"/>
+    <w:next w:val="Normal"/>
+    <w:autoRedefine/>
+    <w:uiPriority w:val="39"/>
+    <w:unhideWhenUsed/>
+    <w:rsid w:val="00AF7BEB"/>
+    <w:pPr>
+      <w:spacing w:after="0"/>
+      <w:ind w:left="880"/>
+    </w:pPr>
+    <w:rPr>
+      <w:rFonts w:asciiTheme="minorHAnsi" w:hAnsiTheme="minorHAnsi"/>
+      <w:sz w:val="20"/>
+      <w:szCs w:val="20"/>
+    </w:rPr>
+  </w:style>
+  <w:style w:type="paragraph" w:styleId="TOC6">
+    <w:name w:val="toc 6"/>
+    <w:basedOn w:val="Normal"/>
+    <w:next w:val="Normal"/>
+    <w:autoRedefine/>
+    <w:uiPriority w:val="39"/>
+    <w:unhideWhenUsed/>
+    <w:rsid w:val="00AF7BEB"/>
+    <w:pPr>
+      <w:spacing w:after="0"/>
+      <w:ind w:left="1100"/>
+    </w:pPr>
+    <w:rPr>
+      <w:rFonts w:asciiTheme="minorHAnsi" w:hAnsiTheme="minorHAnsi"/>
+      <w:sz w:val="20"/>
+      <w:szCs w:val="20"/>
+    </w:rPr>
+  </w:style>
+  <w:style w:type="paragraph" w:styleId="TOC7">
+    <w:name w:val="toc 7"/>
+    <w:basedOn w:val="Normal"/>
+    <w:next w:val="Normal"/>
+    <w:autoRedefine/>
+    <w:uiPriority w:val="39"/>
+    <w:unhideWhenUsed/>
+    <w:rsid w:val="00AF7BEB"/>
+    <w:pPr>
+      <w:spacing w:after="0"/>
+      <w:ind w:left="1320"/>
+    </w:pPr>
+    <w:rPr>
+      <w:rFonts w:asciiTheme="minorHAnsi" w:hAnsiTheme="minorHAnsi"/>
+      <w:sz w:val="20"/>
+      <w:szCs w:val="20"/>
+    </w:rPr>
+  </w:style>
+  <w:style w:type="paragraph" w:styleId="TOC8">
+    <w:name w:val="toc 8"/>
+    <w:basedOn w:val="Normal"/>
+    <w:next w:val="Normal"/>
+    <w:autoRedefine/>
+    <w:uiPriority w:val="39"/>
+    <w:unhideWhenUsed/>
+    <w:rsid w:val="00AF7BEB"/>
+    <w:pPr>
+      <w:spacing w:after="0"/>
+      <w:ind w:left="1540"/>
+    </w:pPr>
+    <w:rPr>
+      <w:rFonts w:asciiTheme="minorHAnsi" w:hAnsiTheme="minorHAnsi"/>
+      <w:sz w:val="20"/>
+      <w:szCs w:val="20"/>
+    </w:rPr>
+  </w:style>
+  <w:style w:type="paragraph" w:styleId="TOC9">
+    <w:name w:val="toc 9"/>
+    <w:basedOn w:val="Normal"/>
+    <w:next w:val="Normal"/>
+    <w:autoRedefine/>
+    <w:uiPriority w:val="39"/>
+    <w:unhideWhenUsed/>
+    <w:rsid w:val="00AF7BEB"/>
+    <w:pPr>
+      <w:spacing w:after="0"/>
+      <w:ind w:left="1760"/>
+    </w:pPr>
+    <w:rPr>
+      <w:rFonts w:asciiTheme="minorHAnsi" w:hAnsiTheme="minorHAnsi"/>
+      <w:sz w:val="20"/>
+      <w:szCs w:val="20"/>
+    </w:rPr>
+  </w:style>
+  <w:style w:type="paragraph" w:styleId="Header">
+    <w:name w:val="header"/>
+    <w:basedOn w:val="Normal"/>
+    <w:link w:val="HeaderChar"/>
+    <w:uiPriority w:val="99"/>
+    <w:unhideWhenUsed/>
+    <w:rsid w:val="00AF7BEB"/>
+    <w:pPr>
+      <w:tabs>
+        <w:tab w:val="center" w:pos="4680"/>
+        <w:tab w:val="right" w:pos="9360"/>
+      </w:tabs>
+      <w:spacing w:after="0" w:line="240" w:lineRule="auto"/>
+    </w:pPr>
+  </w:style>
+  <w:style w:type="character" w:customStyle="1" w:styleId="HeaderChar">
+    <w:name w:val="Header Char"/>
+    <w:basedOn w:val="DefaultParagraphFont"/>
+    <w:link w:val="Header"/>
+    <w:uiPriority w:val="99"/>
+    <w:rsid w:val="00AF7BEB"/>
+  </w:style>
+  <w:style w:type="paragraph" w:styleId="Footer">
+    <w:name w:val="footer"/>
+    <w:basedOn w:val="Normal"/>
+    <w:link w:val="FooterChar"/>
+    <w:uiPriority w:val="99"/>
+    <w:unhideWhenUsed/>
+    <w:rsid w:val="00AF7BEB"/>
+    <w:pPr>
+      <w:tabs>
+        <w:tab w:val="center" w:pos="4680"/>
+        <w:tab w:val="right" w:pos="9360"/>
+      </w:tabs>
+      <w:spacing w:after="0" w:line="240" w:lineRule="auto"/>
+    </w:pPr>
+  </w:style>
+  <w:style w:type="character" w:customStyle="1" w:styleId="FooterChar">
+    <w:name w:val="Footer Char"/>
+    <w:basedOn w:val="DefaultParagraphFont"/>
+    <w:link w:val="Footer"/>
+    <w:uiPriority w:val="99"/>
+    <w:rsid w:val="00AF7BEB"/>
   </w:style>
 </w:styles>
 </file>
@@ -5731,4 +8870,16 @@
     </a:ext>
   </a:extLst>
 </a:theme>
+</file>
+
+<file path=customXml/item1.xml><?xml version="1.0" encoding="utf-8"?>
+<b:Sources xmlns:b="http://schemas.openxmlformats.org/officeDocument/2006/bibliography" xmlns="http://schemas.openxmlformats.org/officeDocument/2006/bibliography" SelectedStyle="/APASixthEditionOfficeOnline.xsl" StyleName="APA" Version="6"/>
+</file>
+
+<file path=customXml/itemProps1.xml><?xml version="1.0" encoding="utf-8"?>
+<ds:datastoreItem xmlns:ds="http://schemas.openxmlformats.org/officeDocument/2006/customXml" ds:itemID="{26AD0003-48B9-9742-B569-09B9A25F565B}">
+  <ds:schemaRefs>
+    <ds:schemaRef ds:uri="http://schemas.openxmlformats.org/officeDocument/2006/bibliography"/>
+  </ds:schemaRefs>
+</ds:datastoreItem>
 </file>
</xml_diff>